<commit_message>
Changed 'language' to 'audio_language' in DB (fixes mongo error)
</commit_message>
<xml_diff>
--- a/Project Report/Database Report.docx
+++ b/Project Report/Database Report.docx
@@ -635,693 +635,705 @@
           <w:rFonts w:ascii="Consolas" w:hAnsi="Consolas"/>
         </w:rPr>
       </w:pPr>
+    </w:p>
+    <w:p>
+      <w:pPr>
+        <w:outlineLvl w:val="0"/>
+      </w:pPr>
+      <w:r>
+        <w:rPr>
+          <w:b/>
+        </w:rPr>
+        <w:t>Sample ‘orders’ Document:</w:t>
+      </w:r>
+    </w:p>
+    <w:p>
+      <w:pPr>
+        <w:rPr>
+          <w:rFonts w:ascii="Consolas" w:hAnsi="Consolas"/>
+        </w:rPr>
+      </w:pPr>
+      <w:r>
+        <w:rPr>
+          <w:rFonts w:ascii="Consolas" w:hAnsi="Consolas"/>
+        </w:rPr>
+        <w:t>{</w:t>
+      </w:r>
+    </w:p>
+    <w:p>
+      <w:pPr>
+        <w:rPr>
+          <w:rFonts w:ascii="Consolas" w:hAnsi="Consolas"/>
+        </w:rPr>
+      </w:pPr>
+      <w:r>
+        <w:rPr>
+          <w:rFonts w:ascii="Consolas" w:hAnsi="Consolas"/>
+        </w:rPr>
+        <w:t xml:space="preserve">    "_id" : ObjectId("587fe197950fce26c2b1100a"),</w:t>
+      </w:r>
+    </w:p>
+    <w:p>
+      <w:pPr>
+        <w:outlineLvl w:val="0"/>
+        <w:rPr>
+          <w:rFonts w:ascii="Consolas" w:hAnsi="Consolas"/>
+        </w:rPr>
+      </w:pPr>
+      <w:r>
+        <w:rPr>
+          <w:rFonts w:ascii="Consolas" w:hAnsi="Consolas"/>
+        </w:rPr>
+        <w:t xml:space="preserve">    "status" : "Delivered",</w:t>
+      </w:r>
+    </w:p>
+    <w:p>
+      <w:pPr>
+        <w:rPr>
+          <w:rFonts w:ascii="Consolas" w:hAnsi="Consolas"/>
+        </w:rPr>
+      </w:pPr>
+      <w:r>
+        <w:rPr>
+          <w:rFonts w:ascii="Consolas" w:hAnsi="Consolas"/>
+        </w:rPr>
+        <w:t xml:space="preserve">    "created" : ISODate("2017-01-18T21:50:00.000Z"),</w:t>
+      </w:r>
+    </w:p>
+    <w:p>
+      <w:pPr>
+        <w:outlineLvl w:val="0"/>
+        <w:rPr>
+          <w:rFonts w:ascii="Consolas" w:hAnsi="Consolas"/>
+        </w:rPr>
+      </w:pPr>
+      <w:r>
+        <w:rPr>
+          <w:rFonts w:ascii="Consolas" w:hAnsi="Consolas"/>
+        </w:rPr>
+        <w:t xml:space="preserve">    "updated" : ISODate("2017-01-18T21:50:00.000Z"),</w:t>
+      </w:r>
+    </w:p>
+    <w:p>
+      <w:pPr>
+        <w:rPr>
+          <w:rFonts w:ascii="Consolas" w:hAnsi="Consolas"/>
+        </w:rPr>
+      </w:pPr>
+      <w:r>
+        <w:rPr>
+          <w:rFonts w:ascii="Consolas" w:hAnsi="Consolas"/>
+        </w:rPr>
+        <w:t xml:space="preserve">    "customer" : {</w:t>
+      </w:r>
+    </w:p>
+    <w:p>
+      <w:pPr>
+        <w:outlineLvl w:val="0"/>
+        <w:rPr>
+          <w:rFonts w:ascii="Consolas" w:hAnsi="Consolas"/>
+        </w:rPr>
+      </w:pPr>
+      <w:r>
+        <w:rPr>
+          <w:rFonts w:ascii="Consolas" w:hAnsi="Consolas"/>
+        </w:rPr>
+        <w:t xml:space="preserve">        "id" : ObjectId("587ff9568796e9e5814d7d23"),</w:t>
+      </w:r>
+    </w:p>
+    <w:p>
+      <w:pPr>
+        <w:rPr>
+          <w:rFonts w:ascii="Consolas" w:hAnsi="Consolas"/>
+        </w:rPr>
+      </w:pPr>
+      <w:r>
+        <w:rPr>
+          <w:rFonts w:ascii="Consolas" w:hAnsi="Consolas"/>
+        </w:rPr>
+        <w:t xml:space="preserve">        "name" : "John Smith",</w:t>
+      </w:r>
+    </w:p>
+    <w:p>
+      <w:pPr>
+        <w:rPr>
+          <w:rFonts w:ascii="Consolas" w:hAnsi="Consolas"/>
+        </w:rPr>
+      </w:pPr>
+      <w:r>
+        <w:rPr>
+          <w:rFonts w:ascii="Consolas" w:hAnsi="Consolas"/>
+        </w:rPr>
+        <w:t xml:space="preserve">        "address" : {</w:t>
+      </w:r>
+    </w:p>
+    <w:p>
+      <w:pPr>
+        <w:rPr>
+          <w:rFonts w:ascii="Consolas" w:hAnsi="Consolas"/>
+        </w:rPr>
+      </w:pPr>
+      <w:r>
+        <w:rPr>
+          <w:rFonts w:ascii="Consolas" w:hAnsi="Consolas"/>
+        </w:rPr>
+        <w:t xml:space="preserve">            "address_lines" : [ </w:t>
+      </w:r>
+    </w:p>
+    <w:p>
+      <w:pPr>
+        <w:rPr>
+          <w:rFonts w:ascii="Consolas" w:hAnsi="Consolas"/>
+        </w:rPr>
+      </w:pPr>
+      <w:r>
+        <w:rPr>
+          <w:rFonts w:ascii="Consolas" w:hAnsi="Consolas"/>
+        </w:rPr>
+        <w:t xml:space="preserve">                "Middlesex University", </w:t>
+      </w:r>
+    </w:p>
+    <w:p>
+      <w:pPr>
+        <w:rPr>
+          <w:rFonts w:ascii="Consolas" w:hAnsi="Consolas"/>
+        </w:rPr>
+      </w:pPr>
+      <w:r>
+        <w:rPr>
+          <w:rFonts w:ascii="Consolas" w:hAnsi="Consolas"/>
+        </w:rPr>
+        <w:t xml:space="preserve">                "The Burroughs"</w:t>
+      </w:r>
+    </w:p>
+    <w:p>
+      <w:pPr>
+        <w:rPr>
+          <w:rFonts w:ascii="Consolas" w:hAnsi="Consolas"/>
+        </w:rPr>
+      </w:pPr>
+      <w:r>
+        <w:rPr>
+          <w:rFonts w:ascii="Consolas" w:hAnsi="Consolas"/>
+        </w:rPr>
+        <w:t xml:space="preserve">            ],</w:t>
+      </w:r>
+    </w:p>
+    <w:p>
+      <w:pPr>
+        <w:rPr>
+          <w:rFonts w:ascii="Consolas" w:hAnsi="Consolas"/>
+        </w:rPr>
+      </w:pPr>
+      <w:r>
+        <w:rPr>
+          <w:rFonts w:ascii="Consolas" w:hAnsi="Consolas"/>
+        </w:rPr>
+        <w:t xml:space="preserve">            "city" : "London",</w:t>
+      </w:r>
+    </w:p>
+    <w:p>
+      <w:pPr>
+        <w:rPr>
+          <w:rFonts w:ascii="Consolas" w:hAnsi="Consolas"/>
+        </w:rPr>
+      </w:pPr>
+      <w:r>
+        <w:rPr>
+          <w:rFonts w:ascii="Consolas" w:hAnsi="Consolas"/>
+        </w:rPr>
+        <w:t xml:space="preserve">            "postcode" : "NW4 4BT",</w:t>
+      </w:r>
+    </w:p>
+    <w:p>
+      <w:pPr>
+        <w:rPr>
+          <w:rFonts w:ascii="Consolas" w:hAnsi="Consolas"/>
+        </w:rPr>
+      </w:pPr>
+      <w:r>
+        <w:rPr>
+          <w:rFonts w:ascii="Consolas" w:hAnsi="Consolas"/>
+        </w:rPr>
+        <w:t xml:space="preserve">            "country" : "United Kingdom"</w:t>
+      </w:r>
+    </w:p>
+    <w:p>
+      <w:pPr>
+        <w:rPr>
+          <w:rFonts w:ascii="Consolas" w:hAnsi="Consolas"/>
+        </w:rPr>
+      </w:pPr>
+      <w:r>
+        <w:rPr>
+          <w:rFonts w:ascii="Consolas" w:hAnsi="Consolas"/>
+        </w:rPr>
+        <w:t xml:space="preserve">        }</w:t>
+      </w:r>
+    </w:p>
+    <w:p>
+      <w:pPr>
+        <w:rPr>
+          <w:rFonts w:ascii="Consolas" w:hAnsi="Consolas"/>
+        </w:rPr>
+      </w:pPr>
+      <w:r>
+        <w:rPr>
+          <w:rFonts w:ascii="Consolas" w:hAnsi="Consolas"/>
+        </w:rPr>
+        <w:t xml:space="preserve">    },</w:t>
+      </w:r>
+    </w:p>
+    <w:p>
+      <w:pPr>
+        <w:rPr>
+          <w:rFonts w:ascii="Consolas" w:hAnsi="Consolas"/>
+        </w:rPr>
+      </w:pPr>
+      <w:r>
+        <w:rPr>
+          <w:rFonts w:ascii="Consolas" w:hAnsi="Consolas"/>
+        </w:rPr>
+        <w:t xml:space="preserve">    "line_items" : [ </w:t>
+      </w:r>
+    </w:p>
+    <w:p>
+      <w:pPr>
+        <w:rPr>
+          <w:rFonts w:ascii="Consolas" w:hAnsi="Consolas"/>
+        </w:rPr>
+      </w:pPr>
+      <w:r>
+        <w:rPr>
+          <w:rFonts w:ascii="Consolas" w:hAnsi="Consolas"/>
+        </w:rPr>
+        <w:t xml:space="preserve">        {</w:t>
+      </w:r>
+    </w:p>
+    <w:p>
+      <w:pPr>
+        <w:rPr>
+          <w:rFonts w:ascii="Consolas" w:hAnsi="Consolas"/>
+        </w:rPr>
+      </w:pPr>
+      <w:r>
+        <w:rPr>
+          <w:rFonts w:ascii="Consolas" w:hAnsi="Consolas"/>
+        </w:rPr>
+        <w:t xml:space="preserve">            "product_id" : "8717418468446",</w:t>
+      </w:r>
+    </w:p>
+    <w:p>
+      <w:pPr>
+        <w:outlineLvl w:val="0"/>
+        <w:rPr>
+          <w:rFonts w:ascii="Consolas" w:hAnsi="Consolas"/>
+        </w:rPr>
+      </w:pPr>
+      <w:r>
+        <w:rPr>
+          <w:rFonts w:ascii="Consolas" w:hAnsi="Consolas"/>
+        </w:rPr>
+        <w:t xml:space="preserve">            "product_title" : "Inside Out",</w:t>
+      </w:r>
+    </w:p>
+    <w:p>
+      <w:pPr>
+        <w:rPr>
+          <w:rFonts w:ascii="Consolas" w:hAnsi="Consolas"/>
+        </w:rPr>
+      </w:pPr>
+      <w:r>
+        <w:rPr>
+          <w:rFonts w:ascii="Consolas" w:hAnsi="Consolas"/>
+        </w:rPr>
+        <w:t xml:space="preserve">            "quantity" : 2,</w:t>
+      </w:r>
+    </w:p>
+    <w:p>
+      <w:pPr>
+        <w:rPr>
+          <w:rFonts w:ascii="Consolas" w:hAnsi="Consolas"/>
+        </w:rPr>
+      </w:pPr>
+      <w:r>
+        <w:rPr>
+          <w:rFonts w:ascii="Consolas" w:hAnsi="Consolas"/>
+        </w:rPr>
+        <w:t xml:space="preserve">            "unit_price" : 1499,</w:t>
+      </w:r>
+    </w:p>
+    <w:p>
+      <w:pPr>
+        <w:rPr>
+          <w:rFonts w:ascii="Consolas" w:hAnsi="Consolas"/>
+        </w:rPr>
+      </w:pPr>
+      <w:r>
+        <w:rPr>
+          <w:rFonts w:ascii="Consolas" w:hAnsi="Consolas"/>
+        </w:rPr>
+        <w:t xml:space="preserve">            "line_price" : 2998</w:t>
+      </w:r>
+    </w:p>
+    <w:p>
+      <w:pPr>
+        <w:rPr>
+          <w:rFonts w:ascii="Consolas" w:hAnsi="Consolas"/>
+        </w:rPr>
+      </w:pPr>
+      <w:r>
+        <w:rPr>
+          <w:rFonts w:ascii="Consolas" w:hAnsi="Consolas"/>
+        </w:rPr>
+        <w:t xml:space="preserve">        }</w:t>
+      </w:r>
+    </w:p>
+    <w:p>
+      <w:pPr>
+        <w:rPr>
+          <w:rFonts w:ascii="Consolas" w:hAnsi="Consolas"/>
+        </w:rPr>
+      </w:pPr>
+      <w:r>
+        <w:rPr>
+          <w:rFonts w:ascii="Consolas" w:hAnsi="Consolas"/>
+        </w:rPr>
+        <w:t xml:space="preserve">    ],</w:t>
+      </w:r>
+    </w:p>
+    <w:p>
+      <w:pPr>
+        <w:rPr>
+          <w:rFonts w:ascii="Consolas" w:hAnsi="Consolas"/>
+        </w:rPr>
+      </w:pPr>
+      <w:r>
+        <w:rPr>
+          <w:rFonts w:ascii="Consolas" w:hAnsi="Consolas"/>
+        </w:rPr>
+        <w:t xml:space="preserve">    "total_order_value" : 2998</w:t>
+      </w:r>
+    </w:p>
+    <w:p>
+      <w:pPr>
+        <w:rPr>
+          <w:rFonts w:ascii="Consolas" w:hAnsi="Consolas"/>
+        </w:rPr>
+      </w:pPr>
+      <w:r>
+        <w:rPr>
+          <w:rFonts w:ascii="Consolas" w:hAnsi="Consolas"/>
+        </w:rPr>
+        <w:t>}</w:t>
+      </w:r>
+    </w:p>
+    <w:p>
+      <w:pPr>
+        <w:rPr>
+          <w:rFonts w:ascii="Consolas" w:hAnsi="Consolas"/>
+        </w:rPr>
+      </w:pPr>
+    </w:p>
+    <w:p>
+      <w:pPr>
+        <w:outlineLvl w:val="0"/>
+        <w:rPr>
+          <w:b/>
+        </w:rPr>
+      </w:pPr>
+      <w:r>
+        <w:rPr>
+          <w:b/>
+        </w:rPr>
+        <w:t>Sample ‘products’ Document:</w:t>
+      </w:r>
+    </w:p>
+    <w:p>
+      <w:pPr>
+        <w:rPr>
+          <w:rFonts w:ascii="Consolas" w:hAnsi="Consolas"/>
+        </w:rPr>
+      </w:pPr>
+      <w:r>
+        <w:rPr>
+          <w:rFonts w:ascii="Consolas" w:hAnsi="Consolas"/>
+        </w:rPr>
+        <w:t>{</w:t>
+      </w:r>
+    </w:p>
+    <w:p>
+      <w:pPr>
+        <w:rPr>
+          <w:rFonts w:ascii="Consolas" w:hAnsi="Consolas"/>
+        </w:rPr>
+      </w:pPr>
+      <w:r>
+        <w:rPr>
+          <w:rFonts w:ascii="Consolas" w:hAnsi="Consolas"/>
+        </w:rPr>
+        <w:t xml:space="preserve">    "_id" : ObjectId("587fe0a48796e9e5814d7914"),</w:t>
+      </w:r>
+    </w:p>
+    <w:p>
+      <w:pPr>
+        <w:rPr>
+          <w:rFonts w:ascii="Consolas" w:hAnsi="Consolas"/>
+        </w:rPr>
+      </w:pPr>
+      <w:r>
+        <w:rPr>
+          <w:rFonts w:ascii="Consolas" w:hAnsi="Consolas"/>
+        </w:rPr>
+        <w:t xml:space="preserve">    "barcode" : "8717418468446",</w:t>
+      </w:r>
+    </w:p>
+    <w:p>
+      <w:pPr>
+        <w:rPr>
+          <w:rFonts w:ascii="Consolas" w:hAnsi="Consolas"/>
+        </w:rPr>
+      </w:pPr>
+      <w:r>
+        <w:rPr>
+          <w:rFonts w:ascii="Consolas" w:hAnsi="Consolas"/>
+        </w:rPr>
+        <w:t xml:space="preserve">    "quantity_available" : 12,</w:t>
+      </w:r>
+    </w:p>
+    <w:p>
+      <w:pPr>
+        <w:rPr>
+          <w:rFonts w:ascii="Consolas" w:hAnsi="Consolas"/>
+        </w:rPr>
+      </w:pPr>
+      <w:r>
+        <w:rPr>
+          <w:rFonts w:ascii="Consolas" w:hAnsi="Consolas"/>
+        </w:rPr>
+        <w:t xml:space="preserve">    "in_basket" : [ </w:t>
+      </w:r>
+    </w:p>
+    <w:p>
+      <w:pPr>
+        <w:rPr>
+          <w:rFonts w:ascii="Consolas" w:hAnsi="Consolas"/>
+        </w:rPr>
+      </w:pPr>
+      <w:r>
+        <w:rPr>
+          <w:rFonts w:ascii="Consolas" w:hAnsi="Consolas"/>
+        </w:rPr>
+        <w:t xml:space="preserve">        {</w:t>
+      </w:r>
+    </w:p>
+    <w:p>
+      <w:pPr>
+        <w:rPr>
+          <w:rFonts w:ascii="Consolas" w:hAnsi="Consolas"/>
+        </w:rPr>
+      </w:pPr>
+      <w:r>
+        <w:rPr>
+          <w:rFonts w:ascii="Consolas" w:hAnsi="Consolas"/>
+        </w:rPr>
+        <w:t xml:space="preserve">            "quantity" : 1,</w:t>
+      </w:r>
+    </w:p>
+    <w:p>
+      <w:pPr>
+        <w:rPr>
+          <w:rFonts w:ascii="Consolas" w:hAnsi="Consolas"/>
+        </w:rPr>
+      </w:pPr>
+      <w:r>
+        <w:rPr>
+          <w:rFonts w:ascii="Consolas" w:hAnsi="Consolas"/>
+        </w:rPr>
+        <w:t xml:space="preserve">            "basket_id" : ObjectId("587ffcf28796e9e5814d7dde"),</w:t>
+      </w:r>
+    </w:p>
+    <w:p>
+      <w:pPr>
+        <w:rPr>
+          <w:rFonts w:ascii="Consolas" w:hAnsi="Consolas"/>
+        </w:rPr>
+      </w:pPr>
+      <w:r>
+        <w:rPr>
+          <w:rFonts w:ascii="Consolas" w:hAnsi="Consolas"/>
+        </w:rPr>
+        <w:t xml:space="preserve">            "timestamp" : ISODate("2017-01-18T23:34:12.000Z")</w:t>
+      </w:r>
+    </w:p>
+    <w:p>
+      <w:pPr>
+        <w:rPr>
+          <w:rFonts w:ascii="Consolas" w:hAnsi="Consolas"/>
+        </w:rPr>
+      </w:pPr>
+      <w:r>
+        <w:rPr>
+          <w:rFonts w:ascii="Consolas" w:hAnsi="Consolas"/>
+        </w:rPr>
+        <w:t xml:space="preserve">        }</w:t>
+      </w:r>
+    </w:p>
+    <w:p>
+      <w:pPr>
+        <w:rPr>
+          <w:rFonts w:ascii="Consolas" w:hAnsi="Consolas"/>
+        </w:rPr>
+      </w:pPr>
+      <w:r>
+        <w:rPr>
+          <w:rFonts w:ascii="Consolas" w:hAnsi="Consolas"/>
+        </w:rPr>
+        <w:t xml:space="preserve">    ],</w:t>
+      </w:r>
+    </w:p>
+    <w:p>
+      <w:pPr>
+        <w:rPr>
+          <w:rFonts w:ascii="Consolas" w:hAnsi="Consolas"/>
+        </w:rPr>
+      </w:pPr>
+      <w:r>
+        <w:rPr>
+          <w:rFonts w:ascii="Consolas" w:hAnsi="Consolas"/>
+        </w:rPr>
+        <w:t xml:space="preserve">    "artwork" : "http://media.store.hmv.com/app_/responsive/HMVStore/media/product/73042/01-73042.jpg?w=950",</w:t>
+      </w:r>
+    </w:p>
+    <w:p>
+      <w:pPr>
+        <w:rPr>
+          <w:rFonts w:ascii="Consolas" w:hAnsi="Consolas"/>
+        </w:rPr>
+      </w:pPr>
+      <w:r>
+        <w:rPr>
+          <w:rFonts w:ascii="Consolas" w:hAnsi="Consolas"/>
+        </w:rPr>
+        <w:t xml:space="preserve">    "price" : 1499,</w:t>
+      </w:r>
+    </w:p>
+    <w:p>
+      <w:pPr>
+        <w:rPr>
+          <w:rFonts w:ascii="Consolas" w:hAnsi="Consolas"/>
+        </w:rPr>
+      </w:pPr>
+      <w:r>
+        <w:rPr>
+          <w:rFonts w:ascii="Consolas" w:hAnsi="Consolas"/>
+        </w:rPr>
+        <w:t xml:space="preserve">    "details" : {</w:t>
+      </w:r>
+    </w:p>
+    <w:p>
+      <w:pPr>
+        <w:rPr>
+          <w:rFonts w:ascii="Consolas" w:hAnsi="Consolas"/>
+        </w:rPr>
+      </w:pPr>
+      <w:r>
+        <w:rPr>
+          <w:rFonts w:ascii="Consolas" w:hAnsi="Consolas"/>
+        </w:rPr>
+        <w:t xml:space="preserve">        "title" : "Inside Out",</w:t>
+      </w:r>
+    </w:p>
+    <w:p>
+      <w:pPr>
+        <w:rPr>
+          <w:rFonts w:ascii="Consolas" w:hAnsi="Consolas"/>
+        </w:rPr>
+      </w:pPr>
+      <w:r>
+        <w:rPr>
+          <w:rFonts w:ascii="Consolas" w:hAnsi="Consolas"/>
+        </w:rPr>
+        <w:t xml:space="preserve">        "description" : "Award-winning animated comedy drama from Disney/Pixar featuring the voice talents of Amy Poehler, Phyllis Smith, Bill Hader, Lewis Black and Mindy Kaling. When eleven-year-old Riley (Kaitlyn Dias) is forced to relocate to San Francisco after her dad gets a new job she has trouble adjusting to her new surroundings. Her emotions - Joy (Poehler), Sadness (Smith), Fear (Hader), Anger (Black) and Disgust (Kaling) - that reside in Headquarters, the control centre of her mind, try to help her navigate her way through the big change. However, after a slight mishap at Headquarters the situation gets out of hand, causing Riley's emotional state to worsen. Will the five emotions be able to restore order and make Riley feel better about her new life? The voice cast also includes Richard Kind, Diane Lane, Kyle MacLachlan and Frank Oz. The film won the Golden Globe Award for Best Animated Feature Film and the BAFTA and Academy Award for Best Animated Film.",</w:t>
+      </w:r>
+    </w:p>
+    <w:p>
+      <w:pPr>
+        <w:rPr>
+          <w:rFonts w:ascii="Consolas" w:hAnsi="Consolas"/>
+        </w:rPr>
+      </w:pPr>
+      <w:r>
+        <w:rPr>
+          <w:rFonts w:ascii="Consolas" w:hAnsi="Consolas"/>
+        </w:rPr>
+        <w:t xml:space="preserve">        "release_date" : ISODate("2015-11-23T00:00:00.000Z"),</w:t>
+      </w:r>
+    </w:p>
+    <w:p>
+      <w:pPr>
+        <w:rPr>
+          <w:rFonts w:ascii="Consolas" w:hAnsi="Consolas"/>
+        </w:rPr>
+      </w:pPr>
+      <w:r>
+        <w:rPr>
+          <w:rFonts w:ascii="Consolas" w:hAnsi="Consolas"/>
+        </w:rPr>
+        <w:t xml:space="preserve">        "format" : "DVD",</w:t>
+      </w:r>
+    </w:p>
+    <w:p>
+      <w:pPr>
+        <w:rPr>
+          <w:rFonts w:ascii="Consolas" w:hAnsi="Consolas"/>
+        </w:rPr>
+      </w:pPr>
+      <w:r>
+        <w:rPr>
+          <w:rFonts w:ascii="Consolas" w:hAnsi="Consolas"/>
+        </w:rPr>
+        <w:t xml:space="preserve">        "certificate" : "U",</w:t>
+      </w:r>
+    </w:p>
+    <w:p>
+      <w:pPr>
+        <w:rPr>
+          <w:rFonts w:ascii="Consolas" w:hAnsi="Consolas"/>
+        </w:rPr>
+      </w:pPr>
+      <w:r>
+        <w:rPr>
+          <w:rFonts w:ascii="Consolas" w:hAnsi="Consolas"/>
+        </w:rPr>
+        <w:t xml:space="preserve">        "duration" : 91,</w:t>
+      </w:r>
+    </w:p>
+    <w:p>
+      <w:pPr>
+        <w:rPr>
+          <w:rFonts w:ascii="Consolas" w:hAnsi="Consolas"/>
+        </w:rPr>
+      </w:pPr>
+      <w:r>
+        <w:rPr>
+          <w:rFonts w:ascii="Consolas" w:hAnsi="Consolas"/>
+        </w:rPr>
+        <w:t xml:space="preserve">        "</w:t>
+      </w:r>
+      <w:r>
+        <w:rPr>
+          <w:rFonts w:ascii="Consolas" w:hAnsi="Consolas"/>
+        </w:rPr>
+        <w:t>audio_</w:t>
+      </w:r>
       <w:bookmarkStart w:id="0" w:name="_GoBack"/>
       <w:bookmarkEnd w:id="0"/>
-    </w:p>
-    <w:p>
-      <w:pPr>
-        <w:outlineLvl w:val="0"/>
-      </w:pPr>
-      <w:r>
-        <w:rPr>
-          <w:b/>
-        </w:rPr>
-        <w:t>Sample ‘orders’ Document:</w:t>
-      </w:r>
-    </w:p>
-    <w:p>
-      <w:pPr>
-        <w:rPr>
-          <w:rFonts w:ascii="Consolas" w:hAnsi="Consolas"/>
-        </w:rPr>
-      </w:pPr>
-      <w:r>
-        <w:rPr>
-          <w:rFonts w:ascii="Consolas" w:hAnsi="Consolas"/>
-        </w:rPr>
-        <w:t>{</w:t>
-      </w:r>
-    </w:p>
-    <w:p>
-      <w:pPr>
-        <w:rPr>
-          <w:rFonts w:ascii="Consolas" w:hAnsi="Consolas"/>
-        </w:rPr>
-      </w:pPr>
-      <w:r>
-        <w:rPr>
-          <w:rFonts w:ascii="Consolas" w:hAnsi="Consolas"/>
-        </w:rPr>
-        <w:t xml:space="preserve">    "_id" : ObjectId("587fe197950fce26c2b1100a"),</w:t>
-      </w:r>
-    </w:p>
-    <w:p>
-      <w:pPr>
-        <w:outlineLvl w:val="0"/>
-        <w:rPr>
-          <w:rFonts w:ascii="Consolas" w:hAnsi="Consolas"/>
-        </w:rPr>
-      </w:pPr>
-      <w:r>
-        <w:rPr>
-          <w:rFonts w:ascii="Consolas" w:hAnsi="Consolas"/>
-        </w:rPr>
-        <w:t xml:space="preserve">    "status" : "Delivered",</w:t>
-      </w:r>
-    </w:p>
-    <w:p>
-      <w:pPr>
-        <w:rPr>
-          <w:rFonts w:ascii="Consolas" w:hAnsi="Consolas"/>
-        </w:rPr>
-      </w:pPr>
-      <w:r>
-        <w:rPr>
-          <w:rFonts w:ascii="Consolas" w:hAnsi="Consolas"/>
-        </w:rPr>
-        <w:t xml:space="preserve">    "created" : ISODate("2017-01-18T21:50:00.000Z"),</w:t>
-      </w:r>
-    </w:p>
-    <w:p>
-      <w:pPr>
-        <w:outlineLvl w:val="0"/>
-        <w:rPr>
-          <w:rFonts w:ascii="Consolas" w:hAnsi="Consolas"/>
-        </w:rPr>
-      </w:pPr>
-      <w:r>
-        <w:rPr>
-          <w:rFonts w:ascii="Consolas" w:hAnsi="Consolas"/>
-        </w:rPr>
-        <w:t xml:space="preserve">    "updated" : ISODate("2017-01-18T21:50:00.000Z"),</w:t>
-      </w:r>
-    </w:p>
-    <w:p>
-      <w:pPr>
-        <w:rPr>
-          <w:rFonts w:ascii="Consolas" w:hAnsi="Consolas"/>
-        </w:rPr>
-      </w:pPr>
-      <w:r>
-        <w:rPr>
-          <w:rFonts w:ascii="Consolas" w:hAnsi="Consolas"/>
-        </w:rPr>
-        <w:t xml:space="preserve">    "customer" : {</w:t>
-      </w:r>
-    </w:p>
-    <w:p>
-      <w:pPr>
-        <w:outlineLvl w:val="0"/>
-        <w:rPr>
-          <w:rFonts w:ascii="Consolas" w:hAnsi="Consolas"/>
-        </w:rPr>
-      </w:pPr>
-      <w:r>
-        <w:rPr>
-          <w:rFonts w:ascii="Consolas" w:hAnsi="Consolas"/>
-        </w:rPr>
-        <w:t xml:space="preserve">        "id" : ObjectId("587ff9568796e9e5814d7d23"),</w:t>
-      </w:r>
-    </w:p>
-    <w:p>
-      <w:pPr>
-        <w:rPr>
-          <w:rFonts w:ascii="Consolas" w:hAnsi="Consolas"/>
-        </w:rPr>
-      </w:pPr>
-      <w:r>
-        <w:rPr>
-          <w:rFonts w:ascii="Consolas" w:hAnsi="Consolas"/>
-        </w:rPr>
-        <w:t xml:space="preserve">        "name" : "John Smith",</w:t>
-      </w:r>
-    </w:p>
-    <w:p>
-      <w:pPr>
-        <w:rPr>
-          <w:rFonts w:ascii="Consolas" w:hAnsi="Consolas"/>
-        </w:rPr>
-      </w:pPr>
-      <w:r>
-        <w:rPr>
-          <w:rFonts w:ascii="Consolas" w:hAnsi="Consolas"/>
-        </w:rPr>
-        <w:t xml:space="preserve">        "address" : {</w:t>
-      </w:r>
-    </w:p>
-    <w:p>
-      <w:pPr>
-        <w:rPr>
-          <w:rFonts w:ascii="Consolas" w:hAnsi="Consolas"/>
-        </w:rPr>
-      </w:pPr>
-      <w:r>
-        <w:rPr>
-          <w:rFonts w:ascii="Consolas" w:hAnsi="Consolas"/>
-        </w:rPr>
-        <w:t xml:space="preserve">            "address_lines" : [ </w:t>
-      </w:r>
-    </w:p>
-    <w:p>
-      <w:pPr>
-        <w:rPr>
-          <w:rFonts w:ascii="Consolas" w:hAnsi="Consolas"/>
-        </w:rPr>
-      </w:pPr>
-      <w:r>
-        <w:rPr>
-          <w:rFonts w:ascii="Consolas" w:hAnsi="Consolas"/>
-        </w:rPr>
-        <w:t xml:space="preserve">                "Middlesex University", </w:t>
-      </w:r>
-    </w:p>
-    <w:p>
-      <w:pPr>
-        <w:rPr>
-          <w:rFonts w:ascii="Consolas" w:hAnsi="Consolas"/>
-        </w:rPr>
-      </w:pPr>
-      <w:r>
-        <w:rPr>
-          <w:rFonts w:ascii="Consolas" w:hAnsi="Consolas"/>
-        </w:rPr>
-        <w:t xml:space="preserve">                "The Burroughs"</w:t>
-      </w:r>
-    </w:p>
-    <w:p>
-      <w:pPr>
-        <w:rPr>
-          <w:rFonts w:ascii="Consolas" w:hAnsi="Consolas"/>
-        </w:rPr>
-      </w:pPr>
-      <w:r>
-        <w:rPr>
-          <w:rFonts w:ascii="Consolas" w:hAnsi="Consolas"/>
-        </w:rPr>
-        <w:t xml:space="preserve">            ],</w:t>
-      </w:r>
-    </w:p>
-    <w:p>
-      <w:pPr>
-        <w:rPr>
-          <w:rFonts w:ascii="Consolas" w:hAnsi="Consolas"/>
-        </w:rPr>
-      </w:pPr>
-      <w:r>
-        <w:rPr>
-          <w:rFonts w:ascii="Consolas" w:hAnsi="Consolas"/>
-        </w:rPr>
-        <w:t xml:space="preserve">            "city" : "London",</w:t>
-      </w:r>
-    </w:p>
-    <w:p>
-      <w:pPr>
-        <w:rPr>
-          <w:rFonts w:ascii="Consolas" w:hAnsi="Consolas"/>
-        </w:rPr>
-      </w:pPr>
-      <w:r>
-        <w:rPr>
-          <w:rFonts w:ascii="Consolas" w:hAnsi="Consolas"/>
-        </w:rPr>
-        <w:t xml:space="preserve">            "postcode" : "NW4 4BT",</w:t>
-      </w:r>
-    </w:p>
-    <w:p>
-      <w:pPr>
-        <w:rPr>
-          <w:rFonts w:ascii="Consolas" w:hAnsi="Consolas"/>
-        </w:rPr>
-      </w:pPr>
-      <w:r>
-        <w:rPr>
-          <w:rFonts w:ascii="Consolas" w:hAnsi="Consolas"/>
-        </w:rPr>
-        <w:t xml:space="preserve">            "country" : "United Kingdom"</w:t>
-      </w:r>
-    </w:p>
-    <w:p>
-      <w:pPr>
-        <w:rPr>
-          <w:rFonts w:ascii="Consolas" w:hAnsi="Consolas"/>
-        </w:rPr>
-      </w:pPr>
-      <w:r>
-        <w:rPr>
-          <w:rFonts w:ascii="Consolas" w:hAnsi="Consolas"/>
-        </w:rPr>
-        <w:t xml:space="preserve">        }</w:t>
-      </w:r>
-    </w:p>
-    <w:p>
-      <w:pPr>
-        <w:rPr>
-          <w:rFonts w:ascii="Consolas" w:hAnsi="Consolas"/>
-        </w:rPr>
-      </w:pPr>
-      <w:r>
-        <w:rPr>
-          <w:rFonts w:ascii="Consolas" w:hAnsi="Consolas"/>
-        </w:rPr>
-        <w:t xml:space="preserve">    },</w:t>
-      </w:r>
-    </w:p>
-    <w:p>
-      <w:pPr>
-        <w:rPr>
-          <w:rFonts w:ascii="Consolas" w:hAnsi="Consolas"/>
-        </w:rPr>
-      </w:pPr>
-      <w:r>
-        <w:rPr>
-          <w:rFonts w:ascii="Consolas" w:hAnsi="Consolas"/>
-        </w:rPr>
-        <w:t xml:space="preserve">    "line_items" : [ </w:t>
-      </w:r>
-    </w:p>
-    <w:p>
-      <w:pPr>
-        <w:rPr>
-          <w:rFonts w:ascii="Consolas" w:hAnsi="Consolas"/>
-        </w:rPr>
-      </w:pPr>
-      <w:r>
-        <w:rPr>
-          <w:rFonts w:ascii="Consolas" w:hAnsi="Consolas"/>
-        </w:rPr>
-        <w:t xml:space="preserve">        {</w:t>
-      </w:r>
-    </w:p>
-    <w:p>
-      <w:pPr>
-        <w:rPr>
-          <w:rFonts w:ascii="Consolas" w:hAnsi="Consolas"/>
-        </w:rPr>
-      </w:pPr>
-      <w:r>
-        <w:rPr>
-          <w:rFonts w:ascii="Consolas" w:hAnsi="Consolas"/>
-        </w:rPr>
-        <w:t xml:space="preserve">            "product_id" : "8717418468446",</w:t>
-      </w:r>
-    </w:p>
-    <w:p>
-      <w:pPr>
-        <w:outlineLvl w:val="0"/>
-        <w:rPr>
-          <w:rFonts w:ascii="Consolas" w:hAnsi="Consolas"/>
-        </w:rPr>
-      </w:pPr>
-      <w:r>
-        <w:rPr>
-          <w:rFonts w:ascii="Consolas" w:hAnsi="Consolas"/>
-        </w:rPr>
-        <w:t xml:space="preserve">            "product_title" : "Inside Out",</w:t>
-      </w:r>
-    </w:p>
-    <w:p>
-      <w:pPr>
-        <w:rPr>
-          <w:rFonts w:ascii="Consolas" w:hAnsi="Consolas"/>
-        </w:rPr>
-      </w:pPr>
-      <w:r>
-        <w:rPr>
-          <w:rFonts w:ascii="Consolas" w:hAnsi="Consolas"/>
-        </w:rPr>
-        <w:t xml:space="preserve">            "quantity" : 2,</w:t>
-      </w:r>
-    </w:p>
-    <w:p>
-      <w:pPr>
-        <w:rPr>
-          <w:rFonts w:ascii="Consolas" w:hAnsi="Consolas"/>
-        </w:rPr>
-      </w:pPr>
-      <w:r>
-        <w:rPr>
-          <w:rFonts w:ascii="Consolas" w:hAnsi="Consolas"/>
-        </w:rPr>
-        <w:t xml:space="preserve">            "unit_price" : 1499,</w:t>
-      </w:r>
-    </w:p>
-    <w:p>
-      <w:pPr>
-        <w:rPr>
-          <w:rFonts w:ascii="Consolas" w:hAnsi="Consolas"/>
-        </w:rPr>
-      </w:pPr>
-      <w:r>
-        <w:rPr>
-          <w:rFonts w:ascii="Consolas" w:hAnsi="Consolas"/>
-        </w:rPr>
-        <w:t xml:space="preserve">            "line_price" : 2998</w:t>
-      </w:r>
-    </w:p>
-    <w:p>
-      <w:pPr>
-        <w:rPr>
-          <w:rFonts w:ascii="Consolas" w:hAnsi="Consolas"/>
-        </w:rPr>
-      </w:pPr>
-      <w:r>
-        <w:rPr>
-          <w:rFonts w:ascii="Consolas" w:hAnsi="Consolas"/>
-        </w:rPr>
-        <w:t xml:space="preserve">        }</w:t>
-      </w:r>
-    </w:p>
-    <w:p>
-      <w:pPr>
-        <w:rPr>
-          <w:rFonts w:ascii="Consolas" w:hAnsi="Consolas"/>
-        </w:rPr>
-      </w:pPr>
-      <w:r>
-        <w:rPr>
-          <w:rFonts w:ascii="Consolas" w:hAnsi="Consolas"/>
-        </w:rPr>
-        <w:t xml:space="preserve">    ],</w:t>
-      </w:r>
-    </w:p>
-    <w:p>
-      <w:pPr>
-        <w:rPr>
-          <w:rFonts w:ascii="Consolas" w:hAnsi="Consolas"/>
-        </w:rPr>
-      </w:pPr>
-      <w:r>
-        <w:rPr>
-          <w:rFonts w:ascii="Consolas" w:hAnsi="Consolas"/>
-        </w:rPr>
-        <w:t xml:space="preserve">    "total_order_value" : 2998</w:t>
-      </w:r>
-    </w:p>
-    <w:p>
-      <w:pPr>
-        <w:rPr>
-          <w:rFonts w:ascii="Consolas" w:hAnsi="Consolas"/>
-        </w:rPr>
-      </w:pPr>
-      <w:r>
-        <w:rPr>
-          <w:rFonts w:ascii="Consolas" w:hAnsi="Consolas"/>
-        </w:rPr>
-        <w:t>}</w:t>
-      </w:r>
-    </w:p>
-    <w:p>
-      <w:pPr>
-        <w:rPr>
-          <w:rFonts w:ascii="Consolas" w:hAnsi="Consolas"/>
-        </w:rPr>
-      </w:pPr>
-    </w:p>
-    <w:p>
-      <w:pPr>
-        <w:outlineLvl w:val="0"/>
-        <w:rPr>
-          <w:b/>
-        </w:rPr>
-      </w:pPr>
-      <w:r>
-        <w:rPr>
-          <w:b/>
-        </w:rPr>
-        <w:t>Sample ‘products’ Document:</w:t>
-      </w:r>
-    </w:p>
-    <w:p>
-      <w:pPr>
-        <w:rPr>
-          <w:rFonts w:ascii="Consolas" w:hAnsi="Consolas"/>
-        </w:rPr>
-      </w:pPr>
-      <w:r>
-        <w:rPr>
-          <w:rFonts w:ascii="Consolas" w:hAnsi="Consolas"/>
-        </w:rPr>
-        <w:t>{</w:t>
-      </w:r>
-    </w:p>
-    <w:p>
-      <w:pPr>
-        <w:rPr>
-          <w:rFonts w:ascii="Consolas" w:hAnsi="Consolas"/>
-        </w:rPr>
-      </w:pPr>
-      <w:r>
-        <w:rPr>
-          <w:rFonts w:ascii="Consolas" w:hAnsi="Consolas"/>
-        </w:rPr>
-        <w:t xml:space="preserve">    "_id" : ObjectId("587fe0a48796e9e5814d7914"),</w:t>
-      </w:r>
-    </w:p>
-    <w:p>
-      <w:pPr>
-        <w:rPr>
-          <w:rFonts w:ascii="Consolas" w:hAnsi="Consolas"/>
-        </w:rPr>
-      </w:pPr>
-      <w:r>
-        <w:rPr>
-          <w:rFonts w:ascii="Consolas" w:hAnsi="Consolas"/>
-        </w:rPr>
-        <w:t xml:space="preserve">    "barcode" : "8717418468446",</w:t>
-      </w:r>
-    </w:p>
-    <w:p>
-      <w:pPr>
-        <w:rPr>
-          <w:rFonts w:ascii="Consolas" w:hAnsi="Consolas"/>
-        </w:rPr>
-      </w:pPr>
-      <w:r>
-        <w:rPr>
-          <w:rFonts w:ascii="Consolas" w:hAnsi="Consolas"/>
-        </w:rPr>
-        <w:t xml:space="preserve">    "quantity_available" : 12,</w:t>
-      </w:r>
-    </w:p>
-    <w:p>
-      <w:pPr>
-        <w:rPr>
-          <w:rFonts w:ascii="Consolas" w:hAnsi="Consolas"/>
-        </w:rPr>
-      </w:pPr>
-      <w:r>
-        <w:rPr>
-          <w:rFonts w:ascii="Consolas" w:hAnsi="Consolas"/>
-        </w:rPr>
-        <w:t xml:space="preserve">    "in_basket" : [ </w:t>
-      </w:r>
-    </w:p>
-    <w:p>
-      <w:pPr>
-        <w:rPr>
-          <w:rFonts w:ascii="Consolas" w:hAnsi="Consolas"/>
-        </w:rPr>
-      </w:pPr>
-      <w:r>
-        <w:rPr>
-          <w:rFonts w:ascii="Consolas" w:hAnsi="Consolas"/>
-        </w:rPr>
-        <w:t xml:space="preserve">        {</w:t>
-      </w:r>
-    </w:p>
-    <w:p>
-      <w:pPr>
-        <w:rPr>
-          <w:rFonts w:ascii="Consolas" w:hAnsi="Consolas"/>
-        </w:rPr>
-      </w:pPr>
-      <w:r>
-        <w:rPr>
-          <w:rFonts w:ascii="Consolas" w:hAnsi="Consolas"/>
-        </w:rPr>
-        <w:t xml:space="preserve">            "quantity" : 1,</w:t>
-      </w:r>
-    </w:p>
-    <w:p>
-      <w:pPr>
-        <w:rPr>
-          <w:rFonts w:ascii="Consolas" w:hAnsi="Consolas"/>
-        </w:rPr>
-      </w:pPr>
-      <w:r>
-        <w:rPr>
-          <w:rFonts w:ascii="Consolas" w:hAnsi="Consolas"/>
-        </w:rPr>
-        <w:t xml:space="preserve">            "basket_id" : ObjectId("587ffcf28796e9e5814d7dde"),</w:t>
-      </w:r>
-    </w:p>
-    <w:p>
-      <w:pPr>
-        <w:rPr>
-          <w:rFonts w:ascii="Consolas" w:hAnsi="Consolas"/>
-        </w:rPr>
-      </w:pPr>
-      <w:r>
-        <w:rPr>
-          <w:rFonts w:ascii="Consolas" w:hAnsi="Consolas"/>
-        </w:rPr>
-        <w:t xml:space="preserve">            "timestamp" : ISODate("2017-01-18T23:34:12.000Z")</w:t>
-      </w:r>
-    </w:p>
-    <w:p>
-      <w:pPr>
-        <w:rPr>
-          <w:rFonts w:ascii="Consolas" w:hAnsi="Consolas"/>
-        </w:rPr>
-      </w:pPr>
-      <w:r>
-        <w:rPr>
-          <w:rFonts w:ascii="Consolas" w:hAnsi="Consolas"/>
-        </w:rPr>
-        <w:t xml:space="preserve">        }</w:t>
-      </w:r>
-    </w:p>
-    <w:p>
-      <w:pPr>
-        <w:rPr>
-          <w:rFonts w:ascii="Consolas" w:hAnsi="Consolas"/>
-        </w:rPr>
-      </w:pPr>
-      <w:r>
-        <w:rPr>
-          <w:rFonts w:ascii="Consolas" w:hAnsi="Consolas"/>
-        </w:rPr>
-        <w:t xml:space="preserve">    ],</w:t>
-      </w:r>
-    </w:p>
-    <w:p>
-      <w:pPr>
-        <w:rPr>
-          <w:rFonts w:ascii="Consolas" w:hAnsi="Consolas"/>
-        </w:rPr>
-      </w:pPr>
-      <w:r>
-        <w:rPr>
-          <w:rFonts w:ascii="Consolas" w:hAnsi="Consolas"/>
-        </w:rPr>
-        <w:t xml:space="preserve">    "artwork" : "http://media.store.hmv.com/app_/responsive/HMVStore/media/product/73042/01-73042.jpg?w=950",</w:t>
-      </w:r>
-    </w:p>
-    <w:p>
-      <w:pPr>
-        <w:rPr>
-          <w:rFonts w:ascii="Consolas" w:hAnsi="Consolas"/>
-        </w:rPr>
-      </w:pPr>
-      <w:r>
-        <w:rPr>
-          <w:rFonts w:ascii="Consolas" w:hAnsi="Consolas"/>
-        </w:rPr>
-        <w:t xml:space="preserve">    "price" : 1499,</w:t>
-      </w:r>
-    </w:p>
-    <w:p>
-      <w:pPr>
-        <w:rPr>
-          <w:rFonts w:ascii="Consolas" w:hAnsi="Consolas"/>
-        </w:rPr>
-      </w:pPr>
-      <w:r>
-        <w:rPr>
-          <w:rFonts w:ascii="Consolas" w:hAnsi="Consolas"/>
-        </w:rPr>
-        <w:t xml:space="preserve">    "details" : {</w:t>
-      </w:r>
-    </w:p>
-    <w:p>
-      <w:pPr>
-        <w:rPr>
-          <w:rFonts w:ascii="Consolas" w:hAnsi="Consolas"/>
-        </w:rPr>
-      </w:pPr>
-      <w:r>
-        <w:rPr>
-          <w:rFonts w:ascii="Consolas" w:hAnsi="Consolas"/>
-        </w:rPr>
-        <w:t xml:space="preserve">        "title" : "Inside Out",</w:t>
-      </w:r>
-    </w:p>
-    <w:p>
-      <w:pPr>
-        <w:rPr>
-          <w:rFonts w:ascii="Consolas" w:hAnsi="Consolas"/>
-        </w:rPr>
-      </w:pPr>
-      <w:r>
-        <w:rPr>
-          <w:rFonts w:ascii="Consolas" w:hAnsi="Consolas"/>
-        </w:rPr>
-        <w:t xml:space="preserve">        "description" : "Award-winning animated comedy drama from Disney/Pixar featuring the voice talents of Amy Poehler, Phyllis Smith, Bill Hader, Lewis Black and Mindy Kaling. When eleven-year-old Riley (Kaitlyn Dias) is forced to relocate to San Francisco after her dad gets a new job she has trouble adjusting to her new surroundings. Her emotions - Joy (Poehler), Sadness (Smith), Fear (Hader), Anger (Black) and Disgust (Kaling) - that reside in Headquarters, the control centre of her mind, try to help her navigate her way through the big change. However, after a slight mishap at Headquarters the situation gets out of hand, causing Riley's emotional state to worsen. Will the five emotions be able to restore order and make Riley feel better about her new life? The voice cast also includes Richard Kind, Diane Lane, Kyle MacLachlan and Frank Oz. The film won the Golden Globe Award for Best Animated Feature Film and the BAFTA and Academy Award for Best Animated Film.",</w:t>
-      </w:r>
-    </w:p>
-    <w:p>
-      <w:pPr>
-        <w:rPr>
-          <w:rFonts w:ascii="Consolas" w:hAnsi="Consolas"/>
-        </w:rPr>
-      </w:pPr>
-      <w:r>
-        <w:rPr>
-          <w:rFonts w:ascii="Consolas" w:hAnsi="Consolas"/>
-        </w:rPr>
-        <w:t xml:space="preserve">        "release_date" : ISODate("2015-11-23T00:00:00.000Z"),</w:t>
-      </w:r>
-    </w:p>
-    <w:p>
-      <w:pPr>
-        <w:rPr>
-          <w:rFonts w:ascii="Consolas" w:hAnsi="Consolas"/>
-        </w:rPr>
-      </w:pPr>
-      <w:r>
-        <w:rPr>
-          <w:rFonts w:ascii="Consolas" w:hAnsi="Consolas"/>
-        </w:rPr>
-        <w:t xml:space="preserve">        "format" : "DVD",</w:t>
-      </w:r>
-    </w:p>
-    <w:p>
-      <w:pPr>
-        <w:rPr>
-          <w:rFonts w:ascii="Consolas" w:hAnsi="Consolas"/>
-        </w:rPr>
-      </w:pPr>
-      <w:r>
-        <w:rPr>
-          <w:rFonts w:ascii="Consolas" w:hAnsi="Consolas"/>
-        </w:rPr>
-        <w:t xml:space="preserve">        "certificate" : "U",</w:t>
-      </w:r>
-    </w:p>
-    <w:p>
-      <w:pPr>
-        <w:rPr>
-          <w:rFonts w:ascii="Consolas" w:hAnsi="Consolas"/>
-        </w:rPr>
-      </w:pPr>
-      <w:r>
-        <w:rPr>
-          <w:rFonts w:ascii="Consolas" w:hAnsi="Consolas"/>
-        </w:rPr>
-        <w:t xml:space="preserve">        "duration" : 91,</w:t>
-      </w:r>
-    </w:p>
-    <w:p>
-      <w:pPr>
-        <w:rPr>
-          <w:rFonts w:ascii="Consolas" w:hAnsi="Consolas"/>
-        </w:rPr>
-      </w:pPr>
-      <w:r>
-        <w:rPr>
-          <w:rFonts w:ascii="Consolas" w:hAnsi="Consolas"/>
-        </w:rPr>
-        <w:t xml:space="preserve">        "language" : [ </w:t>
+      <w:r>
+        <w:rPr>
+          <w:rFonts w:ascii="Consolas" w:hAnsi="Consolas"/>
+        </w:rPr>
+        <w:t xml:space="preserve">language" : [ </w:t>
       </w:r>
     </w:p>
     <w:p>

</xml_diff>

<commit_message>
Removed title/country from db report
</commit_message>
<xml_diff>
--- a/Project Report/Database Report.docx
+++ b/Project Report/Database Report.docx
@@ -7,8 +7,13 @@
         <w:outlineLvl w:val="0"/>
       </w:pPr>
       <w:r>
-        <w:t>Database Name: movie_box</w:t>
-      </w:r>
+        <w:t xml:space="preserve">Database Name: </w:t>
+      </w:r>
+      <w:proofErr w:type="spellStart"/>
+      <w:r>
+        <w:t>movie_box</w:t>
+      </w:r>
+      <w:proofErr w:type="spellEnd"/>
     </w:p>
     <w:p>
       <w:r>
@@ -113,46 +118,138 @@
         <w:rPr>
           <w:rFonts w:ascii="Consolas" w:hAnsi="Consolas"/>
         </w:rPr>
-        <w:t xml:space="preserve">    "_id" : ObjectId("587ffcf28796e9e5814d7dde"),</w:t>
-      </w:r>
-    </w:p>
-    <w:p>
-      <w:pPr>
-        <w:rPr>
-          <w:rFonts w:ascii="Consolas" w:hAnsi="Consolas"/>
-        </w:rPr>
-      </w:pPr>
-      <w:r>
-        <w:rPr>
-          <w:rFonts w:ascii="Consolas" w:hAnsi="Consolas"/>
-        </w:rPr>
-        <w:t xml:space="preserve">    "last_modified" : ISODate("2017-01-18T23:34:12.000Z"),</w:t>
-      </w:r>
-    </w:p>
-    <w:p>
-      <w:pPr>
-        <w:rPr>
-          <w:rFonts w:ascii="Consolas" w:hAnsi="Consolas"/>
-        </w:rPr>
-      </w:pPr>
-      <w:r>
-        <w:rPr>
-          <w:rFonts w:ascii="Consolas" w:hAnsi="Consolas"/>
-        </w:rPr>
-        <w:t xml:space="preserve">    "status" : "active",</w:t>
-      </w:r>
-    </w:p>
-    <w:p>
-      <w:pPr>
-        <w:rPr>
-          <w:rFonts w:ascii="Consolas" w:hAnsi="Consolas"/>
-        </w:rPr>
-      </w:pPr>
-      <w:r>
-        <w:rPr>
-          <w:rFonts w:ascii="Consolas" w:hAnsi="Consolas"/>
-        </w:rPr>
-        <w:t xml:space="preserve">    "items" : [ </w:t>
+        <w:t xml:space="preserve">    "_id</w:t>
+      </w:r>
+      <w:proofErr w:type="gramStart"/>
+      <w:r>
+        <w:rPr>
+          <w:rFonts w:ascii="Consolas" w:hAnsi="Consolas"/>
+        </w:rPr>
+        <w:t>" :</w:t>
+      </w:r>
+      <w:proofErr w:type="gramEnd"/>
+      <w:r>
+        <w:rPr>
+          <w:rFonts w:ascii="Consolas" w:hAnsi="Consolas"/>
+        </w:rPr>
+        <w:t xml:space="preserve"> </w:t>
+      </w:r>
+      <w:proofErr w:type="spellStart"/>
+      <w:r>
+        <w:rPr>
+          <w:rFonts w:ascii="Consolas" w:hAnsi="Consolas"/>
+        </w:rPr>
+        <w:t>ObjectId</w:t>
+      </w:r>
+      <w:proofErr w:type="spellEnd"/>
+      <w:r>
+        <w:rPr>
+          <w:rFonts w:ascii="Consolas" w:hAnsi="Consolas"/>
+        </w:rPr>
+        <w:t>("587ffcf28796e9e5814d7dde"),</w:t>
+      </w:r>
+    </w:p>
+    <w:p>
+      <w:pPr>
+        <w:rPr>
+          <w:rFonts w:ascii="Consolas" w:hAnsi="Consolas"/>
+        </w:rPr>
+      </w:pPr>
+      <w:r>
+        <w:rPr>
+          <w:rFonts w:ascii="Consolas" w:hAnsi="Consolas"/>
+        </w:rPr>
+        <w:t xml:space="preserve">    "</w:t>
+      </w:r>
+      <w:proofErr w:type="spellStart"/>
+      <w:r>
+        <w:rPr>
+          <w:rFonts w:ascii="Consolas" w:hAnsi="Consolas"/>
+        </w:rPr>
+        <w:t>last_modified</w:t>
+      </w:r>
+      <w:proofErr w:type="spellEnd"/>
+      <w:proofErr w:type="gramStart"/>
+      <w:r>
+        <w:rPr>
+          <w:rFonts w:ascii="Consolas" w:hAnsi="Consolas"/>
+        </w:rPr>
+        <w:t>" :</w:t>
+      </w:r>
+      <w:proofErr w:type="gramEnd"/>
+      <w:r>
+        <w:rPr>
+          <w:rFonts w:ascii="Consolas" w:hAnsi="Consolas"/>
+        </w:rPr>
+        <w:t xml:space="preserve"> </w:t>
+      </w:r>
+      <w:proofErr w:type="spellStart"/>
+      <w:r>
+        <w:rPr>
+          <w:rFonts w:ascii="Consolas" w:hAnsi="Consolas"/>
+        </w:rPr>
+        <w:t>ISODate</w:t>
+      </w:r>
+      <w:proofErr w:type="spellEnd"/>
+      <w:r>
+        <w:rPr>
+          <w:rFonts w:ascii="Consolas" w:hAnsi="Consolas"/>
+        </w:rPr>
+        <w:t>("2017-01-18T23:34:12.000Z"),</w:t>
+      </w:r>
+    </w:p>
+    <w:p>
+      <w:pPr>
+        <w:rPr>
+          <w:rFonts w:ascii="Consolas" w:hAnsi="Consolas"/>
+        </w:rPr>
+      </w:pPr>
+      <w:r>
+        <w:rPr>
+          <w:rFonts w:ascii="Consolas" w:hAnsi="Consolas"/>
+        </w:rPr>
+        <w:t xml:space="preserve">    "status</w:t>
+      </w:r>
+      <w:proofErr w:type="gramStart"/>
+      <w:r>
+        <w:rPr>
+          <w:rFonts w:ascii="Consolas" w:hAnsi="Consolas"/>
+        </w:rPr>
+        <w:t>" :</w:t>
+      </w:r>
+      <w:proofErr w:type="gramEnd"/>
+      <w:r>
+        <w:rPr>
+          <w:rFonts w:ascii="Consolas" w:hAnsi="Consolas"/>
+        </w:rPr>
+        <w:t xml:space="preserve"> "active",</w:t>
+      </w:r>
+    </w:p>
+    <w:p>
+      <w:pPr>
+        <w:rPr>
+          <w:rFonts w:ascii="Consolas" w:hAnsi="Consolas"/>
+        </w:rPr>
+      </w:pPr>
+      <w:r>
+        <w:rPr>
+          <w:rFonts w:ascii="Consolas" w:hAnsi="Consolas"/>
+        </w:rPr>
+        <w:t xml:space="preserve">    "items</w:t>
+      </w:r>
+      <w:proofErr w:type="gramStart"/>
+      <w:r>
+        <w:rPr>
+          <w:rFonts w:ascii="Consolas" w:hAnsi="Consolas"/>
+        </w:rPr>
+        <w:t>" :</w:t>
+      </w:r>
+      <w:proofErr w:type="gramEnd"/>
+      <w:r>
+        <w:rPr>
+          <w:rFonts w:ascii="Consolas" w:hAnsi="Consolas"/>
+        </w:rPr>
+        <w:t xml:space="preserve"> [ </w:t>
       </w:r>
     </w:p>
     <w:p>
@@ -178,72 +275,194 @@
         <w:rPr>
           <w:rFonts w:ascii="Consolas" w:hAnsi="Consolas"/>
         </w:rPr>
-        <w:t xml:space="preserve">            "product_id" : ObjectId("587fe0a48796e9e5814d7914"),</w:t>
-      </w:r>
-    </w:p>
-    <w:p>
-      <w:pPr>
-        <w:rPr>
-          <w:rFonts w:ascii="Consolas" w:hAnsi="Consolas"/>
-        </w:rPr>
-      </w:pPr>
-      <w:r>
-        <w:rPr>
-          <w:rFonts w:ascii="Consolas" w:hAnsi="Consolas"/>
-        </w:rPr>
-        <w:t xml:space="preserve">            "quantity" : 1,</w:t>
-      </w:r>
-    </w:p>
-    <w:p>
-      <w:pPr>
-        <w:rPr>
-          <w:rFonts w:ascii="Consolas" w:hAnsi="Consolas"/>
-        </w:rPr>
-      </w:pPr>
-      <w:r>
-        <w:rPr>
-          <w:rFonts w:ascii="Consolas" w:hAnsi="Consolas"/>
-        </w:rPr>
-        <w:t xml:space="preserve">            "product_details" : {</w:t>
-      </w:r>
-    </w:p>
-    <w:p>
-      <w:pPr>
-        <w:rPr>
-          <w:rFonts w:ascii="Consolas" w:hAnsi="Consolas"/>
-        </w:rPr>
-      </w:pPr>
-      <w:r>
-        <w:rPr>
-          <w:rFonts w:ascii="Consolas" w:hAnsi="Consolas"/>
-        </w:rPr>
-        <w:t xml:space="preserve">                "title" : "Inside Out",</w:t>
-      </w:r>
-    </w:p>
-    <w:p>
-      <w:pPr>
-        <w:rPr>
-          <w:rFonts w:ascii="Consolas" w:hAnsi="Consolas"/>
-        </w:rPr>
-      </w:pPr>
-      <w:r>
-        <w:rPr>
-          <w:rFonts w:ascii="Consolas" w:hAnsi="Consolas"/>
-        </w:rPr>
-        <w:t xml:space="preserve">                "unit_Price" : 1499,</w:t>
-      </w:r>
-    </w:p>
-    <w:p>
-      <w:pPr>
-        <w:rPr>
-          <w:rFonts w:ascii="Consolas" w:hAnsi="Consolas"/>
-        </w:rPr>
-      </w:pPr>
-      <w:r>
-        <w:rPr>
-          <w:rFonts w:ascii="Consolas" w:hAnsi="Consolas"/>
-        </w:rPr>
-        <w:t xml:space="preserve">                "artwork" : "http://media.store.hmv.com/app_/responsive/HMVStore/media/product/73042/01-73042.jpg?w=950"</w:t>
+        <w:t xml:space="preserve">            "</w:t>
+      </w:r>
+      <w:proofErr w:type="spellStart"/>
+      <w:r>
+        <w:rPr>
+          <w:rFonts w:ascii="Consolas" w:hAnsi="Consolas"/>
+        </w:rPr>
+        <w:t>product_id</w:t>
+      </w:r>
+      <w:proofErr w:type="spellEnd"/>
+      <w:proofErr w:type="gramStart"/>
+      <w:r>
+        <w:rPr>
+          <w:rFonts w:ascii="Consolas" w:hAnsi="Consolas"/>
+        </w:rPr>
+        <w:t>" :</w:t>
+      </w:r>
+      <w:proofErr w:type="gramEnd"/>
+      <w:r>
+        <w:rPr>
+          <w:rFonts w:ascii="Consolas" w:hAnsi="Consolas"/>
+        </w:rPr>
+        <w:t xml:space="preserve"> </w:t>
+      </w:r>
+      <w:proofErr w:type="spellStart"/>
+      <w:r>
+        <w:rPr>
+          <w:rFonts w:ascii="Consolas" w:hAnsi="Consolas"/>
+        </w:rPr>
+        <w:t>ObjectId</w:t>
+      </w:r>
+      <w:proofErr w:type="spellEnd"/>
+      <w:r>
+        <w:rPr>
+          <w:rFonts w:ascii="Consolas" w:hAnsi="Consolas"/>
+        </w:rPr>
+        <w:t>("587fe0a48796e9e5814d7914"),</w:t>
+      </w:r>
+    </w:p>
+    <w:p>
+      <w:pPr>
+        <w:rPr>
+          <w:rFonts w:ascii="Consolas" w:hAnsi="Consolas"/>
+        </w:rPr>
+      </w:pPr>
+      <w:r>
+        <w:rPr>
+          <w:rFonts w:ascii="Consolas" w:hAnsi="Consolas"/>
+        </w:rPr>
+        <w:t xml:space="preserve">            "quantity</w:t>
+      </w:r>
+      <w:proofErr w:type="gramStart"/>
+      <w:r>
+        <w:rPr>
+          <w:rFonts w:ascii="Consolas" w:hAnsi="Consolas"/>
+        </w:rPr>
+        <w:t>" :</w:t>
+      </w:r>
+      <w:proofErr w:type="gramEnd"/>
+      <w:r>
+        <w:rPr>
+          <w:rFonts w:ascii="Consolas" w:hAnsi="Consolas"/>
+        </w:rPr>
+        <w:t xml:space="preserve"> 1,</w:t>
+      </w:r>
+    </w:p>
+    <w:p>
+      <w:pPr>
+        <w:rPr>
+          <w:rFonts w:ascii="Consolas" w:hAnsi="Consolas"/>
+        </w:rPr>
+      </w:pPr>
+      <w:r>
+        <w:rPr>
+          <w:rFonts w:ascii="Consolas" w:hAnsi="Consolas"/>
+        </w:rPr>
+        <w:t xml:space="preserve">            "</w:t>
+      </w:r>
+      <w:proofErr w:type="spellStart"/>
+      <w:r>
+        <w:rPr>
+          <w:rFonts w:ascii="Consolas" w:hAnsi="Consolas"/>
+        </w:rPr>
+        <w:t>product_details</w:t>
+      </w:r>
+      <w:proofErr w:type="spellEnd"/>
+      <w:proofErr w:type="gramStart"/>
+      <w:r>
+        <w:rPr>
+          <w:rFonts w:ascii="Consolas" w:hAnsi="Consolas"/>
+        </w:rPr>
+        <w:t>" :</w:t>
+      </w:r>
+      <w:proofErr w:type="gramEnd"/>
+      <w:r>
+        <w:rPr>
+          <w:rFonts w:ascii="Consolas" w:hAnsi="Consolas"/>
+        </w:rPr>
+        <w:t xml:space="preserve"> {</w:t>
+      </w:r>
+    </w:p>
+    <w:p>
+      <w:pPr>
+        <w:rPr>
+          <w:rFonts w:ascii="Consolas" w:hAnsi="Consolas"/>
+        </w:rPr>
+      </w:pPr>
+      <w:r>
+        <w:rPr>
+          <w:rFonts w:ascii="Consolas" w:hAnsi="Consolas"/>
+        </w:rPr>
+        <w:t xml:space="preserve">                "title</w:t>
+      </w:r>
+      <w:proofErr w:type="gramStart"/>
+      <w:r>
+        <w:rPr>
+          <w:rFonts w:ascii="Consolas" w:hAnsi="Consolas"/>
+        </w:rPr>
+        <w:t>" :</w:t>
+      </w:r>
+      <w:proofErr w:type="gramEnd"/>
+      <w:r>
+        <w:rPr>
+          <w:rFonts w:ascii="Consolas" w:hAnsi="Consolas"/>
+        </w:rPr>
+        <w:t xml:space="preserve"> "Inside Out",</w:t>
+      </w:r>
+    </w:p>
+    <w:p>
+      <w:pPr>
+        <w:rPr>
+          <w:rFonts w:ascii="Consolas" w:hAnsi="Consolas"/>
+        </w:rPr>
+      </w:pPr>
+      <w:r>
+        <w:rPr>
+          <w:rFonts w:ascii="Consolas" w:hAnsi="Consolas"/>
+        </w:rPr>
+        <w:t xml:space="preserve">                "</w:t>
+      </w:r>
+      <w:proofErr w:type="spellStart"/>
+      <w:r>
+        <w:rPr>
+          <w:rFonts w:ascii="Consolas" w:hAnsi="Consolas"/>
+        </w:rPr>
+        <w:t>unit_Price</w:t>
+      </w:r>
+      <w:proofErr w:type="spellEnd"/>
+      <w:proofErr w:type="gramStart"/>
+      <w:r>
+        <w:rPr>
+          <w:rFonts w:ascii="Consolas" w:hAnsi="Consolas"/>
+        </w:rPr>
+        <w:t>" :</w:t>
+      </w:r>
+      <w:proofErr w:type="gramEnd"/>
+      <w:r>
+        <w:rPr>
+          <w:rFonts w:ascii="Consolas" w:hAnsi="Consolas"/>
+        </w:rPr>
+        <w:t xml:space="preserve"> 1499,</w:t>
+      </w:r>
+    </w:p>
+    <w:p>
+      <w:pPr>
+        <w:rPr>
+          <w:rFonts w:ascii="Consolas" w:hAnsi="Consolas"/>
+        </w:rPr>
+      </w:pPr>
+      <w:r>
+        <w:rPr>
+          <w:rFonts w:ascii="Consolas" w:hAnsi="Consolas"/>
+        </w:rPr>
+        <w:t xml:space="preserve">                "artwork</w:t>
+      </w:r>
+      <w:proofErr w:type="gramStart"/>
+      <w:r>
+        <w:rPr>
+          <w:rFonts w:ascii="Consolas" w:hAnsi="Consolas"/>
+        </w:rPr>
+        <w:t>" :</w:t>
+      </w:r>
+      <w:proofErr w:type="gramEnd"/>
+      <w:r>
+        <w:rPr>
+          <w:rFonts w:ascii="Consolas" w:hAnsi="Consolas"/>
+        </w:rPr>
+        <w:t xml:space="preserve"> "http://media.store.hmv.com/app_/responsive/HMVStore/media/product/73042/01-73042.jpg?w=950"</w:t>
       </w:r>
     </w:p>
     <w:p>
@@ -339,262 +558,237 @@
         <w:rPr>
           <w:rFonts w:ascii="Consolas" w:hAnsi="Consolas"/>
         </w:rPr>
-        <w:t xml:space="preserve">    "_id" : ObjectId("587ff9568796e9e5814d7d23"),</w:t>
-      </w:r>
-    </w:p>
-    <w:p>
-      <w:pPr>
-        <w:rPr>
-          <w:rFonts w:ascii="Consolas" w:hAnsi="Consolas"/>
-        </w:rPr>
-      </w:pPr>
-      <w:r>
-        <w:rPr>
-          <w:rFonts w:ascii="Consolas" w:hAnsi="Consolas"/>
-        </w:rPr>
-        <w:t xml:space="preserve">    "email_address" : "john@johnsmith.com",</w:t>
-      </w:r>
-    </w:p>
-    <w:p>
-      <w:pPr>
-        <w:rPr>
-          <w:rFonts w:ascii="Consolas" w:hAnsi="Consolas"/>
-        </w:rPr>
-      </w:pPr>
-      <w:r>
-        <w:rPr>
-          <w:rFonts w:ascii="Consolas" w:hAnsi="Consolas"/>
-        </w:rPr>
-        <w:t xml:space="preserve">    "password_hash" : "$2y$10$d/aRDu9.Mwmk3bCa3L65AOtcZWJH7mAu13gQcN5qM/3oTdwF0h1qW",</w:t>
-      </w:r>
-    </w:p>
-    <w:p>
-      <w:pPr>
-        <w:rPr>
-          <w:rFonts w:ascii="Consolas" w:hAnsi="Consolas"/>
-        </w:rPr>
-      </w:pPr>
-      <w:r>
-        <w:rPr>
-          <w:rFonts w:ascii="Consolas" w:hAnsi="Consolas"/>
-        </w:rPr>
-        <w:t xml:space="preserve">    "dob" : ISODate("1975-01-20T20:39:19.197Z"),</w:t>
-      </w:r>
-    </w:p>
-    <w:p>
-      <w:pPr>
-        <w:rPr>
-          <w:rFonts w:ascii="Consolas" w:hAnsi="Consolas"/>
-        </w:rPr>
-      </w:pPr>
-      <w:r>
-        <w:rPr>
-          <w:rFonts w:ascii="Consolas" w:hAnsi="Consolas"/>
-        </w:rPr>
-        <w:t xml:space="preserve">    "name" : {</w:t>
-      </w:r>
-    </w:p>
-    <w:p>
-      <w:pPr>
-        <w:rPr>
-          <w:rFonts w:ascii="Consolas" w:hAnsi="Consolas"/>
-        </w:rPr>
-      </w:pPr>
-      <w:r>
-        <w:rPr>
-          <w:rFonts w:ascii="Consolas" w:hAnsi="Consolas"/>
-        </w:rPr>
-        <w:t xml:space="preserve">        "title" : "Mr",</w:t>
-      </w:r>
-    </w:p>
-    <w:p>
-      <w:pPr>
-        <w:rPr>
-          <w:rFonts w:ascii="Consolas" w:hAnsi="Consolas"/>
-        </w:rPr>
-      </w:pPr>
-      <w:r>
-        <w:rPr>
-          <w:rFonts w:ascii="Consolas" w:hAnsi="Consolas"/>
-        </w:rPr>
-        <w:t xml:space="preserve">        "first_name" : "John",</w:t>
-      </w:r>
-    </w:p>
-    <w:p>
-      <w:pPr>
-        <w:rPr>
-          <w:rFonts w:ascii="Consolas" w:hAnsi="Consolas"/>
-        </w:rPr>
-      </w:pPr>
-      <w:r>
-        <w:rPr>
-          <w:rFonts w:ascii="Consolas" w:hAnsi="Consolas"/>
-        </w:rPr>
-        <w:t xml:space="preserve">        "last_name" : "Smith"</w:t>
-      </w:r>
-    </w:p>
-    <w:p>
-      <w:pPr>
-        <w:rPr>
-          <w:rFonts w:ascii="Consolas" w:hAnsi="Consolas"/>
-        </w:rPr>
-      </w:pPr>
-      <w:r>
-        <w:rPr>
-          <w:rFonts w:ascii="Consolas" w:hAnsi="Consolas"/>
-        </w:rPr>
-        <w:t xml:space="preserve">    },</w:t>
-      </w:r>
-    </w:p>
-    <w:p>
-      <w:pPr>
-        <w:rPr>
-          <w:rFonts w:ascii="Consolas" w:hAnsi="Consolas"/>
-        </w:rPr>
-      </w:pPr>
-      <w:r>
-        <w:rPr>
-          <w:rFonts w:ascii="Consolas" w:hAnsi="Consolas"/>
-        </w:rPr>
-        <w:t xml:space="preserve">    "shipping_address" : {</w:t>
-      </w:r>
-    </w:p>
-    <w:p>
-      <w:pPr>
-        <w:rPr>
-          <w:rFonts w:ascii="Consolas" w:hAnsi="Consolas"/>
-        </w:rPr>
-      </w:pPr>
-      <w:r>
-        <w:rPr>
-          <w:rFonts w:ascii="Consolas" w:hAnsi="Consolas"/>
-        </w:rPr>
-        <w:t xml:space="preserve">        "address_line1" : "Middlesex University",</w:t>
-      </w:r>
-    </w:p>
-    <w:p>
-      <w:pPr>
-        <w:rPr>
-          <w:rFonts w:ascii="Consolas" w:hAnsi="Consolas"/>
-        </w:rPr>
-      </w:pPr>
-      <w:r>
-        <w:rPr>
-          <w:rFonts w:ascii="Consolas" w:hAnsi="Consolas"/>
-        </w:rPr>
-        <w:t xml:space="preserve">        "address_line2" : "The Burroughs",</w:t>
-      </w:r>
-    </w:p>
-    <w:p>
-      <w:pPr>
-        <w:rPr>
-          <w:rFonts w:ascii="Consolas" w:hAnsi="Consolas"/>
-        </w:rPr>
-      </w:pPr>
-      <w:r>
-        <w:rPr>
-          <w:rFonts w:ascii="Consolas" w:hAnsi="Consolas"/>
-        </w:rPr>
-        <w:t xml:space="preserve">        "city" : "London",</w:t>
-      </w:r>
-    </w:p>
-    <w:p>
-      <w:pPr>
-        <w:rPr>
-          <w:rFonts w:ascii="Consolas" w:hAnsi="Consolas"/>
-        </w:rPr>
-      </w:pPr>
-      <w:r>
-        <w:rPr>
-          <w:rFonts w:ascii="Consolas" w:hAnsi="Consolas"/>
-        </w:rPr>
-        <w:t xml:space="preserve">        "postcode" : "NW4 4BT",</w:t>
-      </w:r>
-    </w:p>
-    <w:p>
-      <w:pPr>
-        <w:rPr>
-          <w:rFonts w:ascii="Consolas" w:hAnsi="Consolas"/>
-        </w:rPr>
-      </w:pPr>
-      <w:r>
-        <w:rPr>
-          <w:rFonts w:ascii="Consolas" w:hAnsi="Consolas"/>
-        </w:rPr>
-        <w:t xml:space="preserve">        "country" : "United Kingdom"</w:t>
-      </w:r>
-    </w:p>
-    <w:p>
-      <w:pPr>
-        <w:rPr>
-          <w:rFonts w:ascii="Consolas" w:hAnsi="Consolas"/>
-        </w:rPr>
-      </w:pPr>
-      <w:r>
-        <w:rPr>
-          <w:rFonts w:ascii="Consolas" w:hAnsi="Consolas"/>
-        </w:rPr>
-        <w:t xml:space="preserve">    },</w:t>
-      </w:r>
-    </w:p>
-    <w:p>
-      <w:pPr>
-        <w:rPr>
-          <w:rFonts w:ascii="Consolas" w:hAnsi="Consolas"/>
-        </w:rPr>
-      </w:pPr>
-      <w:r>
-        <w:rPr>
-          <w:rFonts w:ascii="Consolas" w:hAnsi="Consolas"/>
-        </w:rPr>
-        <w:t xml:space="preserve">    "tracking" : {</w:t>
-      </w:r>
-    </w:p>
-    <w:p>
-      <w:pPr>
-        <w:rPr>
-          <w:rFonts w:ascii="Consolas" w:hAnsi="Consolas"/>
-        </w:rPr>
-      </w:pPr>
-      <w:r>
-        <w:rPr>
-          <w:rFonts w:ascii="Consolas" w:hAnsi="Consolas"/>
-        </w:rPr>
-        <w:t xml:space="preserve">        "viewed_product_ids" : []</w:t>
-      </w:r>
-      <w:r>
-        <w:rPr>
-          <w:rFonts w:ascii="Consolas" w:hAnsi="Consolas"/>
-        </w:rPr>
-        <w:t>,</w:t>
-      </w:r>
-    </w:p>
-    <w:p>
-      <w:pPr>
-        <w:rPr>
-          <w:rFonts w:ascii="Consolas" w:hAnsi="Consolas"/>
-        </w:rPr>
-      </w:pPr>
-      <w:r>
-        <w:rPr>
-          <w:rFonts w:ascii="Consolas" w:hAnsi="Consolas"/>
-        </w:rPr>
-        <w:lastRenderedPageBreak/>
-        <w:t xml:space="preserve">        "</w:t>
-      </w:r>
-      <w:r>
-        <w:rPr>
-          <w:rFonts w:ascii="Consolas" w:hAnsi="Consolas"/>
-        </w:rPr>
-        <w:t>recent_searches”</w:t>
-      </w:r>
+        <w:t xml:space="preserve">    "_id</w:t>
+      </w:r>
+      <w:proofErr w:type="gramStart"/>
+      <w:r>
+        <w:rPr>
+          <w:rFonts w:ascii="Consolas" w:hAnsi="Consolas"/>
+        </w:rPr>
+        <w:t>" :</w:t>
+      </w:r>
+      <w:proofErr w:type="gramEnd"/>
+      <w:r>
+        <w:rPr>
+          <w:rFonts w:ascii="Consolas" w:hAnsi="Consolas"/>
+        </w:rPr>
+        <w:t xml:space="preserve"> </w:t>
+      </w:r>
+      <w:proofErr w:type="spellStart"/>
+      <w:r>
+        <w:rPr>
+          <w:rFonts w:ascii="Consolas" w:hAnsi="Consolas"/>
+        </w:rPr>
+        <w:t>ObjectId</w:t>
+      </w:r>
+      <w:proofErr w:type="spellEnd"/>
+      <w:r>
+        <w:rPr>
+          <w:rFonts w:ascii="Consolas" w:hAnsi="Consolas"/>
+        </w:rPr>
+        <w:t>("587ff9568796e9e5814d7d23"),</w:t>
+      </w:r>
+    </w:p>
+    <w:p>
+      <w:pPr>
+        <w:rPr>
+          <w:rFonts w:ascii="Consolas" w:hAnsi="Consolas"/>
+        </w:rPr>
+      </w:pPr>
+      <w:r>
+        <w:rPr>
+          <w:rFonts w:ascii="Consolas" w:hAnsi="Consolas"/>
+        </w:rPr>
+        <w:t xml:space="preserve">    "</w:t>
+      </w:r>
+      <w:proofErr w:type="spellStart"/>
+      <w:r>
+        <w:rPr>
+          <w:rFonts w:ascii="Consolas" w:hAnsi="Consolas"/>
+        </w:rPr>
+        <w:t>email_address</w:t>
+      </w:r>
+      <w:proofErr w:type="spellEnd"/>
+      <w:proofErr w:type="gramStart"/>
+      <w:r>
+        <w:rPr>
+          <w:rFonts w:ascii="Consolas" w:hAnsi="Consolas"/>
+        </w:rPr>
+        <w:t>" :</w:t>
+      </w:r>
+      <w:proofErr w:type="gramEnd"/>
+      <w:r>
+        <w:rPr>
+          <w:rFonts w:ascii="Consolas" w:hAnsi="Consolas"/>
+        </w:rPr>
+        <w:t xml:space="preserve"> "john@johnsmith.com",</w:t>
+      </w:r>
+    </w:p>
+    <w:p>
+      <w:pPr>
+        <w:rPr>
+          <w:rFonts w:ascii="Consolas" w:hAnsi="Consolas"/>
+        </w:rPr>
+      </w:pPr>
+      <w:r>
+        <w:rPr>
+          <w:rFonts w:ascii="Consolas" w:hAnsi="Consolas"/>
+        </w:rPr>
+        <w:t xml:space="preserve">    "</w:t>
+      </w:r>
+      <w:proofErr w:type="spellStart"/>
+      <w:r>
+        <w:rPr>
+          <w:rFonts w:ascii="Consolas" w:hAnsi="Consolas"/>
+        </w:rPr>
+        <w:t>password_hash</w:t>
+      </w:r>
+      <w:proofErr w:type="spellEnd"/>
+      <w:proofErr w:type="gramStart"/>
+      <w:r>
+        <w:rPr>
+          <w:rFonts w:ascii="Consolas" w:hAnsi="Consolas"/>
+        </w:rPr>
+        <w:t>" :</w:t>
+      </w:r>
+      <w:proofErr w:type="gramEnd"/>
+      <w:r>
+        <w:rPr>
+          <w:rFonts w:ascii="Consolas" w:hAnsi="Consolas"/>
+        </w:rPr>
+        <w:t xml:space="preserve"> "$2y$10$d/aRDu9.Mwmk3bCa3L65AOtcZWJH7mAu13gQcN5qM/3oTdwF0h1qW",</w:t>
+      </w:r>
+    </w:p>
+    <w:p>
+      <w:pPr>
+        <w:rPr>
+          <w:rFonts w:ascii="Consolas" w:hAnsi="Consolas"/>
+        </w:rPr>
+      </w:pPr>
+      <w:r>
+        <w:rPr>
+          <w:rFonts w:ascii="Consolas" w:hAnsi="Consolas"/>
+        </w:rPr>
+        <w:t xml:space="preserve">    "dob</w:t>
+      </w:r>
+      <w:proofErr w:type="gramStart"/>
+      <w:r>
+        <w:rPr>
+          <w:rFonts w:ascii="Consolas" w:hAnsi="Consolas"/>
+        </w:rPr>
+        <w:t>" :</w:t>
+      </w:r>
+      <w:proofErr w:type="gramEnd"/>
+      <w:r>
+        <w:rPr>
+          <w:rFonts w:ascii="Consolas" w:hAnsi="Consolas"/>
+        </w:rPr>
+        <w:t xml:space="preserve"> </w:t>
+      </w:r>
+      <w:proofErr w:type="spellStart"/>
+      <w:r>
+        <w:rPr>
+          <w:rFonts w:ascii="Consolas" w:hAnsi="Consolas"/>
+        </w:rPr>
+        <w:t>ISODate</w:t>
+      </w:r>
+      <w:proofErr w:type="spellEnd"/>
+      <w:r>
+        <w:rPr>
+          <w:rFonts w:ascii="Consolas" w:hAnsi="Consolas"/>
+        </w:rPr>
+        <w:t>("1975-01-20T20:39:19.197Z"),</w:t>
+      </w:r>
+    </w:p>
+    <w:p>
+      <w:pPr>
+        <w:rPr>
+          <w:rFonts w:ascii="Consolas" w:hAnsi="Consolas"/>
+        </w:rPr>
+      </w:pPr>
+      <w:r>
+        <w:rPr>
+          <w:rFonts w:ascii="Consolas" w:hAnsi="Consolas"/>
+        </w:rPr>
+        <w:t xml:space="preserve">    "name</w:t>
+      </w:r>
+      <w:proofErr w:type="gramStart"/>
+      <w:r>
+        <w:rPr>
+          <w:rFonts w:ascii="Consolas" w:hAnsi="Consolas"/>
+        </w:rPr>
+        <w:t>" :</w:t>
+      </w:r>
+      <w:proofErr w:type="gramEnd"/>
+      <w:r>
+        <w:rPr>
+          <w:rFonts w:ascii="Consolas" w:hAnsi="Consolas"/>
+        </w:rPr>
+        <w:t xml:space="preserve"> {</w:t>
+      </w:r>
+    </w:p>
+    <w:p>
+      <w:pPr>
+        <w:rPr>
+          <w:rFonts w:ascii="Consolas" w:hAnsi="Consolas"/>
+        </w:rPr>
+      </w:pPr>
       <w:bookmarkStart w:id="0" w:name="_GoBack"/>
       <w:bookmarkEnd w:id="0"/>
       <w:r>
         <w:rPr>
           <w:rFonts w:ascii="Consolas" w:hAnsi="Consolas"/>
         </w:rPr>
-        <w:t xml:space="preserve"> : []</w:t>
+        <w:t xml:space="preserve">        "</w:t>
+      </w:r>
+      <w:proofErr w:type="spellStart"/>
+      <w:r>
+        <w:rPr>
+          <w:rFonts w:ascii="Consolas" w:hAnsi="Consolas"/>
+        </w:rPr>
+        <w:t>first_name</w:t>
+      </w:r>
+      <w:proofErr w:type="spellEnd"/>
+      <w:r>
+        <w:rPr>
+          <w:rFonts w:ascii="Consolas" w:hAnsi="Consolas"/>
+        </w:rPr>
+        <w:t>" : "John",</w:t>
+      </w:r>
+    </w:p>
+    <w:p>
+      <w:pPr>
+        <w:rPr>
+          <w:rFonts w:ascii="Consolas" w:hAnsi="Consolas"/>
+        </w:rPr>
+      </w:pPr>
+      <w:r>
+        <w:rPr>
+          <w:rFonts w:ascii="Consolas" w:hAnsi="Consolas"/>
+        </w:rPr>
+        <w:t xml:space="preserve">        "</w:t>
+      </w:r>
+      <w:proofErr w:type="spellStart"/>
+      <w:r>
+        <w:rPr>
+          <w:rFonts w:ascii="Consolas" w:hAnsi="Consolas"/>
+        </w:rPr>
+        <w:t>last_name</w:t>
+      </w:r>
+      <w:proofErr w:type="spellEnd"/>
+      <w:proofErr w:type="gramStart"/>
+      <w:r>
+        <w:rPr>
+          <w:rFonts w:ascii="Consolas" w:hAnsi="Consolas"/>
+        </w:rPr>
+        <w:t>" :</w:t>
+      </w:r>
+      <w:proofErr w:type="gramEnd"/>
+      <w:r>
+        <w:rPr>
+          <w:rFonts w:ascii="Consolas" w:hAnsi="Consolas"/>
+        </w:rPr>
+        <w:t xml:space="preserve"> "Smith"</w:t>
       </w:r>
     </w:p>
     <w:p>
@@ -620,20 +814,329 @@
         <w:rPr>
           <w:rFonts w:ascii="Consolas" w:hAnsi="Consolas"/>
         </w:rPr>
-        <w:t xml:space="preserve">    "order_ids" : [ </w:t>
-      </w:r>
-    </w:p>
-    <w:p>
-      <w:pPr>
-        <w:rPr>
-          <w:rFonts w:ascii="Consolas" w:hAnsi="Consolas"/>
-        </w:rPr>
-      </w:pPr>
-      <w:r>
-        <w:rPr>
-          <w:rFonts w:ascii="Consolas" w:hAnsi="Consolas"/>
-        </w:rPr>
-        <w:t xml:space="preserve">        ObjectId("587fe197950fce26c2b1100a")</w:t>
+        <w:t xml:space="preserve">    "</w:t>
+      </w:r>
+      <w:proofErr w:type="spellStart"/>
+      <w:r>
+        <w:rPr>
+          <w:rFonts w:ascii="Consolas" w:hAnsi="Consolas"/>
+        </w:rPr>
+        <w:t>shipping_address</w:t>
+      </w:r>
+      <w:proofErr w:type="spellEnd"/>
+      <w:proofErr w:type="gramStart"/>
+      <w:r>
+        <w:rPr>
+          <w:rFonts w:ascii="Consolas" w:hAnsi="Consolas"/>
+        </w:rPr>
+        <w:t>" :</w:t>
+      </w:r>
+      <w:proofErr w:type="gramEnd"/>
+      <w:r>
+        <w:rPr>
+          <w:rFonts w:ascii="Consolas" w:hAnsi="Consolas"/>
+        </w:rPr>
+        <w:t xml:space="preserve"> {</w:t>
+      </w:r>
+    </w:p>
+    <w:p>
+      <w:pPr>
+        <w:rPr>
+          <w:rFonts w:ascii="Consolas" w:hAnsi="Consolas"/>
+        </w:rPr>
+      </w:pPr>
+      <w:r>
+        <w:rPr>
+          <w:rFonts w:ascii="Consolas" w:hAnsi="Consolas"/>
+        </w:rPr>
+        <w:t xml:space="preserve">        "address_line1</w:t>
+      </w:r>
+      <w:proofErr w:type="gramStart"/>
+      <w:r>
+        <w:rPr>
+          <w:rFonts w:ascii="Consolas" w:hAnsi="Consolas"/>
+        </w:rPr>
+        <w:t>" :</w:t>
+      </w:r>
+      <w:proofErr w:type="gramEnd"/>
+      <w:r>
+        <w:rPr>
+          <w:rFonts w:ascii="Consolas" w:hAnsi="Consolas"/>
+        </w:rPr>
+        <w:t xml:space="preserve"> "Middlesex University",</w:t>
+      </w:r>
+    </w:p>
+    <w:p>
+      <w:pPr>
+        <w:rPr>
+          <w:rFonts w:ascii="Consolas" w:hAnsi="Consolas"/>
+        </w:rPr>
+      </w:pPr>
+      <w:r>
+        <w:rPr>
+          <w:rFonts w:ascii="Consolas" w:hAnsi="Consolas"/>
+        </w:rPr>
+        <w:t xml:space="preserve">        "address_line2</w:t>
+      </w:r>
+      <w:proofErr w:type="gramStart"/>
+      <w:r>
+        <w:rPr>
+          <w:rFonts w:ascii="Consolas" w:hAnsi="Consolas"/>
+        </w:rPr>
+        <w:t>" :</w:t>
+      </w:r>
+      <w:proofErr w:type="gramEnd"/>
+      <w:r>
+        <w:rPr>
+          <w:rFonts w:ascii="Consolas" w:hAnsi="Consolas"/>
+        </w:rPr>
+        <w:t xml:space="preserve"> "The Burroughs",</w:t>
+      </w:r>
+    </w:p>
+    <w:p>
+      <w:pPr>
+        <w:rPr>
+          <w:rFonts w:ascii="Consolas" w:hAnsi="Consolas"/>
+        </w:rPr>
+      </w:pPr>
+      <w:r>
+        <w:rPr>
+          <w:rFonts w:ascii="Consolas" w:hAnsi="Consolas"/>
+        </w:rPr>
+        <w:t xml:space="preserve">        "city</w:t>
+      </w:r>
+      <w:proofErr w:type="gramStart"/>
+      <w:r>
+        <w:rPr>
+          <w:rFonts w:ascii="Consolas" w:hAnsi="Consolas"/>
+        </w:rPr>
+        <w:t>" :</w:t>
+      </w:r>
+      <w:proofErr w:type="gramEnd"/>
+      <w:r>
+        <w:rPr>
+          <w:rFonts w:ascii="Consolas" w:hAnsi="Consolas"/>
+        </w:rPr>
+        <w:t xml:space="preserve"> "London",</w:t>
+      </w:r>
+    </w:p>
+    <w:p>
+      <w:pPr>
+        <w:rPr>
+          <w:rFonts w:ascii="Consolas" w:hAnsi="Consolas"/>
+        </w:rPr>
+      </w:pPr>
+      <w:r>
+        <w:rPr>
+          <w:rFonts w:ascii="Consolas" w:hAnsi="Consolas"/>
+        </w:rPr>
+        <w:t xml:space="preserve">        "postcode</w:t>
+      </w:r>
+      <w:proofErr w:type="gramStart"/>
+      <w:r>
+        <w:rPr>
+          <w:rFonts w:ascii="Consolas" w:hAnsi="Consolas"/>
+        </w:rPr>
+        <w:t>" :</w:t>
+      </w:r>
+      <w:proofErr w:type="gramEnd"/>
+      <w:r>
+        <w:rPr>
+          <w:rFonts w:ascii="Consolas" w:hAnsi="Consolas"/>
+        </w:rPr>
+        <w:t xml:space="preserve"> "NW4 4BT",</w:t>
+      </w:r>
+    </w:p>
+    <w:p>
+      <w:pPr>
+        <w:rPr>
+          <w:rFonts w:ascii="Consolas" w:hAnsi="Consolas"/>
+        </w:rPr>
+      </w:pPr>
+      <w:r>
+        <w:rPr>
+          <w:rFonts w:ascii="Consolas" w:hAnsi="Consolas"/>
+        </w:rPr>
+        <w:t xml:space="preserve">    },</w:t>
+      </w:r>
+    </w:p>
+    <w:p>
+      <w:pPr>
+        <w:rPr>
+          <w:rFonts w:ascii="Consolas" w:hAnsi="Consolas"/>
+        </w:rPr>
+      </w:pPr>
+      <w:r>
+        <w:rPr>
+          <w:rFonts w:ascii="Consolas" w:hAnsi="Consolas"/>
+        </w:rPr>
+        <w:t xml:space="preserve">    "tracking</w:t>
+      </w:r>
+      <w:proofErr w:type="gramStart"/>
+      <w:r>
+        <w:rPr>
+          <w:rFonts w:ascii="Consolas" w:hAnsi="Consolas"/>
+        </w:rPr>
+        <w:t>" :</w:t>
+      </w:r>
+      <w:proofErr w:type="gramEnd"/>
+      <w:r>
+        <w:rPr>
+          <w:rFonts w:ascii="Consolas" w:hAnsi="Consolas"/>
+        </w:rPr>
+        <w:t xml:space="preserve"> {</w:t>
+      </w:r>
+    </w:p>
+    <w:p>
+      <w:pPr>
+        <w:rPr>
+          <w:rFonts w:ascii="Consolas" w:hAnsi="Consolas"/>
+        </w:rPr>
+      </w:pPr>
+      <w:r>
+        <w:rPr>
+          <w:rFonts w:ascii="Consolas" w:hAnsi="Consolas"/>
+        </w:rPr>
+        <w:t xml:space="preserve">        "</w:t>
+      </w:r>
+      <w:proofErr w:type="spellStart"/>
+      <w:r>
+        <w:rPr>
+          <w:rFonts w:ascii="Consolas" w:hAnsi="Consolas"/>
+        </w:rPr>
+        <w:t>viewed_product_ids</w:t>
+      </w:r>
+      <w:proofErr w:type="spellEnd"/>
+      <w:proofErr w:type="gramStart"/>
+      <w:r>
+        <w:rPr>
+          <w:rFonts w:ascii="Consolas" w:hAnsi="Consolas"/>
+        </w:rPr>
+        <w:t>" :</w:t>
+      </w:r>
+      <w:proofErr w:type="gramEnd"/>
+      <w:r>
+        <w:rPr>
+          <w:rFonts w:ascii="Consolas" w:hAnsi="Consolas"/>
+        </w:rPr>
+        <w:t xml:space="preserve"> []</w:t>
+      </w:r>
+      <w:r>
+        <w:rPr>
+          <w:rFonts w:ascii="Consolas" w:hAnsi="Consolas"/>
+        </w:rPr>
+        <w:t>,</w:t>
+      </w:r>
+    </w:p>
+    <w:p>
+      <w:pPr>
+        <w:rPr>
+          <w:rFonts w:ascii="Consolas" w:hAnsi="Consolas"/>
+        </w:rPr>
+      </w:pPr>
+      <w:r>
+        <w:rPr>
+          <w:rFonts w:ascii="Consolas" w:hAnsi="Consolas"/>
+        </w:rPr>
+        <w:t xml:space="preserve">        "</w:t>
+      </w:r>
+      <w:proofErr w:type="spellStart"/>
+      <w:r>
+        <w:rPr>
+          <w:rFonts w:ascii="Consolas" w:hAnsi="Consolas"/>
+        </w:rPr>
+        <w:t>recent_searches</w:t>
+      </w:r>
+      <w:proofErr w:type="spellEnd"/>
+      <w:proofErr w:type="gramStart"/>
+      <w:r>
+        <w:rPr>
+          <w:rFonts w:ascii="Consolas" w:hAnsi="Consolas"/>
+        </w:rPr>
+        <w:t>” :</w:t>
+      </w:r>
+      <w:proofErr w:type="gramEnd"/>
+      <w:r>
+        <w:rPr>
+          <w:rFonts w:ascii="Consolas" w:hAnsi="Consolas"/>
+        </w:rPr>
+        <w:t xml:space="preserve"> []</w:t>
+      </w:r>
+    </w:p>
+    <w:p>
+      <w:pPr>
+        <w:rPr>
+          <w:rFonts w:ascii="Consolas" w:hAnsi="Consolas"/>
+        </w:rPr>
+      </w:pPr>
+      <w:r>
+        <w:rPr>
+          <w:rFonts w:ascii="Consolas" w:hAnsi="Consolas"/>
+        </w:rPr>
+        <w:t xml:space="preserve">    },</w:t>
+      </w:r>
+    </w:p>
+    <w:p>
+      <w:pPr>
+        <w:rPr>
+          <w:rFonts w:ascii="Consolas" w:hAnsi="Consolas"/>
+        </w:rPr>
+      </w:pPr>
+      <w:r>
+        <w:rPr>
+          <w:rFonts w:ascii="Consolas" w:hAnsi="Consolas"/>
+        </w:rPr>
+        <w:lastRenderedPageBreak/>
+        <w:t xml:space="preserve">    "</w:t>
+      </w:r>
+      <w:proofErr w:type="spellStart"/>
+      <w:r>
+        <w:rPr>
+          <w:rFonts w:ascii="Consolas" w:hAnsi="Consolas"/>
+        </w:rPr>
+        <w:t>order_ids</w:t>
+      </w:r>
+      <w:proofErr w:type="spellEnd"/>
+      <w:proofErr w:type="gramStart"/>
+      <w:r>
+        <w:rPr>
+          <w:rFonts w:ascii="Consolas" w:hAnsi="Consolas"/>
+        </w:rPr>
+        <w:t>" :</w:t>
+      </w:r>
+      <w:proofErr w:type="gramEnd"/>
+      <w:r>
+        <w:rPr>
+          <w:rFonts w:ascii="Consolas" w:hAnsi="Consolas"/>
+        </w:rPr>
+        <w:t xml:space="preserve"> [ </w:t>
+      </w:r>
+    </w:p>
+    <w:p>
+      <w:pPr>
+        <w:rPr>
+          <w:rFonts w:ascii="Consolas" w:hAnsi="Consolas"/>
+        </w:rPr>
+      </w:pPr>
+      <w:r>
+        <w:rPr>
+          <w:rFonts w:ascii="Consolas" w:hAnsi="Consolas"/>
+        </w:rPr>
+        <w:t xml:space="preserve">        </w:t>
+      </w:r>
+      <w:proofErr w:type="spellStart"/>
+      <w:r>
+        <w:rPr>
+          <w:rFonts w:ascii="Consolas" w:hAnsi="Consolas"/>
+        </w:rPr>
+        <w:t>ObjectId</w:t>
+      </w:r>
+      <w:proofErr w:type="spellEnd"/>
+      <w:r>
+        <w:rPr>
+          <w:rFonts w:ascii="Consolas" w:hAnsi="Consolas"/>
+        </w:rPr>
+        <w:t>("587fe197950fce26c2b1100a")</w:t>
       </w:r>
     </w:p>
     <w:p>
@@ -703,7 +1206,35 @@
         <w:rPr>
           <w:rFonts w:ascii="Consolas" w:hAnsi="Consolas"/>
         </w:rPr>
-        <w:t xml:space="preserve">    "_id" : ObjectId("587fe197950fce26c2b1100a"),</w:t>
+        <w:t xml:space="preserve">    "_id</w:t>
+      </w:r>
+      <w:proofErr w:type="gramStart"/>
+      <w:r>
+        <w:rPr>
+          <w:rFonts w:ascii="Consolas" w:hAnsi="Consolas"/>
+        </w:rPr>
+        <w:t>" :</w:t>
+      </w:r>
+      <w:proofErr w:type="gramEnd"/>
+      <w:r>
+        <w:rPr>
+          <w:rFonts w:ascii="Consolas" w:hAnsi="Consolas"/>
+        </w:rPr>
+        <w:t xml:space="preserve"> </w:t>
+      </w:r>
+      <w:proofErr w:type="spellStart"/>
+      <w:r>
+        <w:rPr>
+          <w:rFonts w:ascii="Consolas" w:hAnsi="Consolas"/>
+        </w:rPr>
+        <w:t>ObjectId</w:t>
+      </w:r>
+      <w:proofErr w:type="spellEnd"/>
+      <w:r>
+        <w:rPr>
+          <w:rFonts w:ascii="Consolas" w:hAnsi="Consolas"/>
+        </w:rPr>
+        <w:t>("587fe197950fce26c2b1100a"),</w:t>
       </w:r>
     </w:p>
     <w:p>
@@ -717,20 +1248,62 @@
         <w:rPr>
           <w:rFonts w:ascii="Consolas" w:hAnsi="Consolas"/>
         </w:rPr>
-        <w:t xml:space="preserve">    "status" : "Delivered",</w:t>
-      </w:r>
-    </w:p>
-    <w:p>
-      <w:pPr>
-        <w:rPr>
-          <w:rFonts w:ascii="Consolas" w:hAnsi="Consolas"/>
-        </w:rPr>
-      </w:pPr>
-      <w:r>
-        <w:rPr>
-          <w:rFonts w:ascii="Consolas" w:hAnsi="Consolas"/>
-        </w:rPr>
-        <w:t xml:space="preserve">    "created" : ISODate("2017-01-18T21:50:00.000Z"),</w:t>
+        <w:t xml:space="preserve">    "status</w:t>
+      </w:r>
+      <w:proofErr w:type="gramStart"/>
+      <w:r>
+        <w:rPr>
+          <w:rFonts w:ascii="Consolas" w:hAnsi="Consolas"/>
+        </w:rPr>
+        <w:t>" :</w:t>
+      </w:r>
+      <w:proofErr w:type="gramEnd"/>
+      <w:r>
+        <w:rPr>
+          <w:rFonts w:ascii="Consolas" w:hAnsi="Consolas"/>
+        </w:rPr>
+        <w:t xml:space="preserve"> "Delivered",</w:t>
+      </w:r>
+    </w:p>
+    <w:p>
+      <w:pPr>
+        <w:rPr>
+          <w:rFonts w:ascii="Consolas" w:hAnsi="Consolas"/>
+        </w:rPr>
+      </w:pPr>
+      <w:r>
+        <w:rPr>
+          <w:rFonts w:ascii="Consolas" w:hAnsi="Consolas"/>
+        </w:rPr>
+        <w:t xml:space="preserve">    "created</w:t>
+      </w:r>
+      <w:proofErr w:type="gramStart"/>
+      <w:r>
+        <w:rPr>
+          <w:rFonts w:ascii="Consolas" w:hAnsi="Consolas"/>
+        </w:rPr>
+        <w:t>" :</w:t>
+      </w:r>
+      <w:proofErr w:type="gramEnd"/>
+      <w:r>
+        <w:rPr>
+          <w:rFonts w:ascii="Consolas" w:hAnsi="Consolas"/>
+        </w:rPr>
+        <w:t xml:space="preserve"> </w:t>
+      </w:r>
+      <w:proofErr w:type="spellStart"/>
+      <w:r>
+        <w:rPr>
+          <w:rFonts w:ascii="Consolas" w:hAnsi="Consolas"/>
+        </w:rPr>
+        <w:t>ISODate</w:t>
+      </w:r>
+      <w:proofErr w:type="spellEnd"/>
+      <w:r>
+        <w:rPr>
+          <w:rFonts w:ascii="Consolas" w:hAnsi="Consolas"/>
+        </w:rPr>
+        <w:t>("2017-01-18T21:50:00.000Z"),</w:t>
       </w:r>
     </w:p>
     <w:p>
@@ -744,20 +1317,62 @@
         <w:rPr>
           <w:rFonts w:ascii="Consolas" w:hAnsi="Consolas"/>
         </w:rPr>
-        <w:t xml:space="preserve">    "updated" : ISODate("2017-01-18T21:50:00.000Z"),</w:t>
-      </w:r>
-    </w:p>
-    <w:p>
-      <w:pPr>
-        <w:rPr>
-          <w:rFonts w:ascii="Consolas" w:hAnsi="Consolas"/>
-        </w:rPr>
-      </w:pPr>
-      <w:r>
-        <w:rPr>
-          <w:rFonts w:ascii="Consolas" w:hAnsi="Consolas"/>
-        </w:rPr>
-        <w:t xml:space="preserve">    "customer" : {</w:t>
+        <w:t xml:space="preserve">    "updated</w:t>
+      </w:r>
+      <w:proofErr w:type="gramStart"/>
+      <w:r>
+        <w:rPr>
+          <w:rFonts w:ascii="Consolas" w:hAnsi="Consolas"/>
+        </w:rPr>
+        <w:t>" :</w:t>
+      </w:r>
+      <w:proofErr w:type="gramEnd"/>
+      <w:r>
+        <w:rPr>
+          <w:rFonts w:ascii="Consolas" w:hAnsi="Consolas"/>
+        </w:rPr>
+        <w:t xml:space="preserve"> </w:t>
+      </w:r>
+      <w:proofErr w:type="spellStart"/>
+      <w:r>
+        <w:rPr>
+          <w:rFonts w:ascii="Consolas" w:hAnsi="Consolas"/>
+        </w:rPr>
+        <w:t>ISODate</w:t>
+      </w:r>
+      <w:proofErr w:type="spellEnd"/>
+      <w:r>
+        <w:rPr>
+          <w:rFonts w:ascii="Consolas" w:hAnsi="Consolas"/>
+        </w:rPr>
+        <w:t>("2017-01-18T21:50:00.000Z"),</w:t>
+      </w:r>
+    </w:p>
+    <w:p>
+      <w:pPr>
+        <w:rPr>
+          <w:rFonts w:ascii="Consolas" w:hAnsi="Consolas"/>
+        </w:rPr>
+      </w:pPr>
+      <w:r>
+        <w:rPr>
+          <w:rFonts w:ascii="Consolas" w:hAnsi="Consolas"/>
+        </w:rPr>
+        <w:t xml:space="preserve">    "customer</w:t>
+      </w:r>
+      <w:proofErr w:type="gramStart"/>
+      <w:r>
+        <w:rPr>
+          <w:rFonts w:ascii="Consolas" w:hAnsi="Consolas"/>
+        </w:rPr>
+        <w:t>" :</w:t>
+      </w:r>
+      <w:proofErr w:type="gramEnd"/>
+      <w:r>
+        <w:rPr>
+          <w:rFonts w:ascii="Consolas" w:hAnsi="Consolas"/>
+        </w:rPr>
+        <w:t xml:space="preserve"> {</w:t>
       </w:r>
     </w:p>
     <w:p>
@@ -771,33 +1386,89 @@
         <w:rPr>
           <w:rFonts w:ascii="Consolas" w:hAnsi="Consolas"/>
         </w:rPr>
-        <w:t xml:space="preserve">        "id" : ObjectId("587ff9568796e9e5814d7d23"),</w:t>
-      </w:r>
-    </w:p>
-    <w:p>
-      <w:pPr>
-        <w:rPr>
-          <w:rFonts w:ascii="Consolas" w:hAnsi="Consolas"/>
-        </w:rPr>
-      </w:pPr>
-      <w:r>
-        <w:rPr>
-          <w:rFonts w:ascii="Consolas" w:hAnsi="Consolas"/>
-        </w:rPr>
-        <w:t xml:space="preserve">        "name" : "John Smith",</w:t>
-      </w:r>
-    </w:p>
-    <w:p>
-      <w:pPr>
-        <w:rPr>
-          <w:rFonts w:ascii="Consolas" w:hAnsi="Consolas"/>
-        </w:rPr>
-      </w:pPr>
-      <w:r>
-        <w:rPr>
-          <w:rFonts w:ascii="Consolas" w:hAnsi="Consolas"/>
-        </w:rPr>
-        <w:t xml:space="preserve">        "address" : {</w:t>
+        <w:t xml:space="preserve">        "id</w:t>
+      </w:r>
+      <w:proofErr w:type="gramStart"/>
+      <w:r>
+        <w:rPr>
+          <w:rFonts w:ascii="Consolas" w:hAnsi="Consolas"/>
+        </w:rPr>
+        <w:t>" :</w:t>
+      </w:r>
+      <w:proofErr w:type="gramEnd"/>
+      <w:r>
+        <w:rPr>
+          <w:rFonts w:ascii="Consolas" w:hAnsi="Consolas"/>
+        </w:rPr>
+        <w:t xml:space="preserve"> </w:t>
+      </w:r>
+      <w:proofErr w:type="spellStart"/>
+      <w:r>
+        <w:rPr>
+          <w:rFonts w:ascii="Consolas" w:hAnsi="Consolas"/>
+        </w:rPr>
+        <w:t>ObjectId</w:t>
+      </w:r>
+      <w:proofErr w:type="spellEnd"/>
+      <w:r>
+        <w:rPr>
+          <w:rFonts w:ascii="Consolas" w:hAnsi="Consolas"/>
+        </w:rPr>
+        <w:t>("587ff9568796e9e5814d7d23"),</w:t>
+      </w:r>
+    </w:p>
+    <w:p>
+      <w:pPr>
+        <w:rPr>
+          <w:rFonts w:ascii="Consolas" w:hAnsi="Consolas"/>
+        </w:rPr>
+      </w:pPr>
+      <w:r>
+        <w:rPr>
+          <w:rFonts w:ascii="Consolas" w:hAnsi="Consolas"/>
+        </w:rPr>
+        <w:t xml:space="preserve">        "name</w:t>
+      </w:r>
+      <w:proofErr w:type="gramStart"/>
+      <w:r>
+        <w:rPr>
+          <w:rFonts w:ascii="Consolas" w:hAnsi="Consolas"/>
+        </w:rPr>
+        <w:t>" :</w:t>
+      </w:r>
+      <w:proofErr w:type="gramEnd"/>
+      <w:r>
+        <w:rPr>
+          <w:rFonts w:ascii="Consolas" w:hAnsi="Consolas"/>
+        </w:rPr>
+        <w:t xml:space="preserve"> "John Smith",</w:t>
+      </w:r>
+    </w:p>
+    <w:p>
+      <w:pPr>
+        <w:rPr>
+          <w:rFonts w:ascii="Consolas" w:hAnsi="Consolas"/>
+        </w:rPr>
+      </w:pPr>
+      <w:r>
+        <w:rPr>
+          <w:rFonts w:ascii="Consolas" w:hAnsi="Consolas"/>
+        </w:rPr>
+        <w:t xml:space="preserve">        "address</w:t>
+      </w:r>
+      <w:proofErr w:type="gramStart"/>
+      <w:r>
+        <w:rPr>
+          <w:rFonts w:ascii="Consolas" w:hAnsi="Consolas"/>
+        </w:rPr>
+        <w:t>" :</w:t>
+      </w:r>
+      <w:proofErr w:type="gramEnd"/>
+      <w:r>
+        <w:rPr>
+          <w:rFonts w:ascii="Consolas" w:hAnsi="Consolas"/>
+        </w:rPr>
+        <w:t xml:space="preserve"> {</w:t>
       </w:r>
     </w:p>
     <w:p>
@@ -812,11 +1483,19 @@
         </w:rPr>
         <w:t xml:space="preserve">            "address_line1</w:t>
       </w:r>
-      <w:r>
-        <w:rPr>
-          <w:rFonts w:ascii="Consolas" w:hAnsi="Consolas"/>
-        </w:rPr>
-        <w:t>" : "</w:t>
+      <w:proofErr w:type="gramStart"/>
+      <w:r>
+        <w:rPr>
+          <w:rFonts w:ascii="Consolas" w:hAnsi="Consolas"/>
+        </w:rPr>
+        <w:t>" :</w:t>
+      </w:r>
+      <w:proofErr w:type="gramEnd"/>
+      <w:r>
+        <w:rPr>
+          <w:rFonts w:ascii="Consolas" w:hAnsi="Consolas"/>
+        </w:rPr>
+        <w:t xml:space="preserve"> "</w:t>
       </w:r>
       <w:r>
         <w:rPr>
@@ -843,11 +1522,19 @@
         </w:rPr>
         <w:t xml:space="preserve">        "address_line2</w:t>
       </w:r>
-      <w:r>
-        <w:rPr>
-          <w:rFonts w:ascii="Consolas" w:hAnsi="Consolas"/>
-        </w:rPr>
-        <w:t xml:space="preserve">" : </w:t>
+      <w:proofErr w:type="gramStart"/>
+      <w:r>
+        <w:rPr>
+          <w:rFonts w:ascii="Consolas" w:hAnsi="Consolas"/>
+        </w:rPr>
+        <w:t>" :</w:t>
+      </w:r>
+      <w:proofErr w:type="gramEnd"/>
+      <w:r>
+        <w:rPr>
+          <w:rFonts w:ascii="Consolas" w:hAnsi="Consolas"/>
+        </w:rPr>
+        <w:t xml:space="preserve"> </w:t>
       </w:r>
       <w:r>
         <w:rPr>
@@ -872,33 +1559,75 @@
         <w:rPr>
           <w:rFonts w:ascii="Consolas" w:hAnsi="Consolas"/>
         </w:rPr>
-        <w:t xml:space="preserve">            "city" : "London",</w:t>
-      </w:r>
-    </w:p>
-    <w:p>
-      <w:pPr>
-        <w:rPr>
-          <w:rFonts w:ascii="Consolas" w:hAnsi="Consolas"/>
-        </w:rPr>
-      </w:pPr>
-      <w:r>
-        <w:rPr>
-          <w:rFonts w:ascii="Consolas" w:hAnsi="Consolas"/>
-        </w:rPr>
-        <w:t xml:space="preserve">            "postcode" : "NW4 4BT",</w:t>
-      </w:r>
-    </w:p>
-    <w:p>
-      <w:pPr>
-        <w:rPr>
-          <w:rFonts w:ascii="Consolas" w:hAnsi="Consolas"/>
-        </w:rPr>
-      </w:pPr>
-      <w:r>
-        <w:rPr>
-          <w:rFonts w:ascii="Consolas" w:hAnsi="Consolas"/>
-        </w:rPr>
-        <w:t xml:space="preserve">            "country" : "United Kingdom"</w:t>
+        <w:t xml:space="preserve">            "city</w:t>
+      </w:r>
+      <w:proofErr w:type="gramStart"/>
+      <w:r>
+        <w:rPr>
+          <w:rFonts w:ascii="Consolas" w:hAnsi="Consolas"/>
+        </w:rPr>
+        <w:t>" :</w:t>
+      </w:r>
+      <w:proofErr w:type="gramEnd"/>
+      <w:r>
+        <w:rPr>
+          <w:rFonts w:ascii="Consolas" w:hAnsi="Consolas"/>
+        </w:rPr>
+        <w:t xml:space="preserve"> "London",</w:t>
+      </w:r>
+    </w:p>
+    <w:p>
+      <w:pPr>
+        <w:rPr>
+          <w:rFonts w:ascii="Consolas" w:hAnsi="Consolas"/>
+        </w:rPr>
+      </w:pPr>
+      <w:r>
+        <w:rPr>
+          <w:rFonts w:ascii="Consolas" w:hAnsi="Consolas"/>
+        </w:rPr>
+        <w:t xml:space="preserve">            "postcode</w:t>
+      </w:r>
+      <w:proofErr w:type="gramStart"/>
+      <w:r>
+        <w:rPr>
+          <w:rFonts w:ascii="Consolas" w:hAnsi="Consolas"/>
+        </w:rPr>
+        <w:t>" :</w:t>
+      </w:r>
+      <w:proofErr w:type="gramEnd"/>
+      <w:r>
+        <w:rPr>
+          <w:rFonts w:ascii="Consolas" w:hAnsi="Consolas"/>
+        </w:rPr>
+        <w:t xml:space="preserve"> "NW4 4BT",</w:t>
+      </w:r>
+    </w:p>
+    <w:p>
+      <w:pPr>
+        <w:rPr>
+          <w:rFonts w:ascii="Consolas" w:hAnsi="Consolas"/>
+        </w:rPr>
+      </w:pPr>
+      <w:r>
+        <w:rPr>
+          <w:rFonts w:ascii="Consolas" w:hAnsi="Consolas"/>
+        </w:rPr>
+        <w:t xml:space="preserve">            "country</w:t>
+      </w:r>
+      <w:proofErr w:type="gramStart"/>
+      <w:r>
+        <w:rPr>
+          <w:rFonts w:ascii="Consolas" w:hAnsi="Consolas"/>
+        </w:rPr>
+        <w:t>" :</w:t>
+      </w:r>
+      <w:proofErr w:type="gramEnd"/>
+      <w:r>
+        <w:rPr>
+          <w:rFonts w:ascii="Consolas" w:hAnsi="Consolas"/>
+        </w:rPr>
+        <w:t xml:space="preserve"> "United Kingdom"</w:t>
       </w:r>
     </w:p>
     <w:p>
@@ -937,7 +1666,29 @@
         <w:rPr>
           <w:rFonts w:ascii="Consolas" w:hAnsi="Consolas"/>
         </w:rPr>
-        <w:t xml:space="preserve">    "line_items" : [ </w:t>
+        <w:t xml:space="preserve">    "</w:t>
+      </w:r>
+      <w:proofErr w:type="spellStart"/>
+      <w:r>
+        <w:rPr>
+          <w:rFonts w:ascii="Consolas" w:hAnsi="Consolas"/>
+        </w:rPr>
+        <w:t>line_items</w:t>
+      </w:r>
+      <w:proofErr w:type="spellEnd"/>
+      <w:proofErr w:type="gramStart"/>
+      <w:r>
+        <w:rPr>
+          <w:rFonts w:ascii="Consolas" w:hAnsi="Consolas"/>
+        </w:rPr>
+        <w:t>" :</w:t>
+      </w:r>
+      <w:proofErr w:type="gramEnd"/>
+      <w:r>
+        <w:rPr>
+          <w:rFonts w:ascii="Consolas" w:hAnsi="Consolas"/>
+        </w:rPr>
+        <w:t xml:space="preserve"> [ </w:t>
       </w:r>
     </w:p>
     <w:p>
@@ -963,13 +1714,29 @@
         <w:rPr>
           <w:rFonts w:ascii="Consolas" w:hAnsi="Consolas"/>
         </w:rPr>
-        <w:t xml:space="preserve">            "product_barcode</w:t>
-      </w:r>
-      <w:r>
-        <w:rPr>
-          <w:rFonts w:ascii="Consolas" w:hAnsi="Consolas"/>
-        </w:rPr>
-        <w:t>" : "8717418468446",</w:t>
+        <w:t xml:space="preserve">            "</w:t>
+      </w:r>
+      <w:proofErr w:type="spellStart"/>
+      <w:r>
+        <w:rPr>
+          <w:rFonts w:ascii="Consolas" w:hAnsi="Consolas"/>
+        </w:rPr>
+        <w:t>product_barcode</w:t>
+      </w:r>
+      <w:proofErr w:type="spellEnd"/>
+      <w:proofErr w:type="gramStart"/>
+      <w:r>
+        <w:rPr>
+          <w:rFonts w:ascii="Consolas" w:hAnsi="Consolas"/>
+        </w:rPr>
+        <w:t>" :</w:t>
+      </w:r>
+      <w:proofErr w:type="gramEnd"/>
+      <w:r>
+        <w:rPr>
+          <w:rFonts w:ascii="Consolas" w:hAnsi="Consolas"/>
+        </w:rPr>
+        <w:t xml:space="preserve"> "8717418468446",</w:t>
       </w:r>
     </w:p>
     <w:p>
@@ -983,46 +1750,126 @@
         <w:rPr>
           <w:rFonts w:ascii="Consolas" w:hAnsi="Consolas"/>
         </w:rPr>
-        <w:t xml:space="preserve">            "product_title" : "Inside Out",</w:t>
-      </w:r>
-    </w:p>
-    <w:p>
-      <w:pPr>
-        <w:rPr>
-          <w:rFonts w:ascii="Consolas" w:hAnsi="Consolas"/>
-        </w:rPr>
-      </w:pPr>
-      <w:r>
-        <w:rPr>
-          <w:rFonts w:ascii="Consolas" w:hAnsi="Consolas"/>
-        </w:rPr>
-        <w:t xml:space="preserve">            "quantity" : 2,</w:t>
-      </w:r>
-    </w:p>
-    <w:p>
-      <w:pPr>
-        <w:rPr>
-          <w:rFonts w:ascii="Consolas" w:hAnsi="Consolas"/>
-        </w:rPr>
-      </w:pPr>
-      <w:r>
-        <w:rPr>
-          <w:rFonts w:ascii="Consolas" w:hAnsi="Consolas"/>
-        </w:rPr>
-        <w:t xml:space="preserve">            "unit_price" : 1499,</w:t>
-      </w:r>
-    </w:p>
-    <w:p>
-      <w:pPr>
-        <w:rPr>
-          <w:rFonts w:ascii="Consolas" w:hAnsi="Consolas"/>
-        </w:rPr>
-      </w:pPr>
-      <w:r>
-        <w:rPr>
-          <w:rFonts w:ascii="Consolas" w:hAnsi="Consolas"/>
-        </w:rPr>
-        <w:t xml:space="preserve">            "line_price" : 2998</w:t>
+        <w:t xml:space="preserve">            "</w:t>
+      </w:r>
+      <w:proofErr w:type="spellStart"/>
+      <w:r>
+        <w:rPr>
+          <w:rFonts w:ascii="Consolas" w:hAnsi="Consolas"/>
+        </w:rPr>
+        <w:t>product_title</w:t>
+      </w:r>
+      <w:proofErr w:type="spellEnd"/>
+      <w:proofErr w:type="gramStart"/>
+      <w:r>
+        <w:rPr>
+          <w:rFonts w:ascii="Consolas" w:hAnsi="Consolas"/>
+        </w:rPr>
+        <w:t>" :</w:t>
+      </w:r>
+      <w:proofErr w:type="gramEnd"/>
+      <w:r>
+        <w:rPr>
+          <w:rFonts w:ascii="Consolas" w:hAnsi="Consolas"/>
+        </w:rPr>
+        <w:t xml:space="preserve"> "Inside Out",</w:t>
+      </w:r>
+    </w:p>
+    <w:p>
+      <w:pPr>
+        <w:rPr>
+          <w:rFonts w:ascii="Consolas" w:hAnsi="Consolas"/>
+        </w:rPr>
+      </w:pPr>
+      <w:r>
+        <w:rPr>
+          <w:rFonts w:ascii="Consolas" w:hAnsi="Consolas"/>
+        </w:rPr>
+        <w:t xml:space="preserve">            "quantity</w:t>
+      </w:r>
+      <w:proofErr w:type="gramStart"/>
+      <w:r>
+        <w:rPr>
+          <w:rFonts w:ascii="Consolas" w:hAnsi="Consolas"/>
+        </w:rPr>
+        <w:t>" :</w:t>
+      </w:r>
+      <w:proofErr w:type="gramEnd"/>
+      <w:r>
+        <w:rPr>
+          <w:rFonts w:ascii="Consolas" w:hAnsi="Consolas"/>
+        </w:rPr>
+        <w:t xml:space="preserve"> 2,</w:t>
+      </w:r>
+    </w:p>
+    <w:p>
+      <w:pPr>
+        <w:rPr>
+          <w:rFonts w:ascii="Consolas" w:hAnsi="Consolas"/>
+        </w:rPr>
+      </w:pPr>
+      <w:r>
+        <w:rPr>
+          <w:rFonts w:ascii="Consolas" w:hAnsi="Consolas"/>
+        </w:rPr>
+        <w:t xml:space="preserve">            "</w:t>
+      </w:r>
+      <w:proofErr w:type="spellStart"/>
+      <w:r>
+        <w:rPr>
+          <w:rFonts w:ascii="Consolas" w:hAnsi="Consolas"/>
+        </w:rPr>
+        <w:t>unit_price</w:t>
+      </w:r>
+      <w:proofErr w:type="spellEnd"/>
+      <w:proofErr w:type="gramStart"/>
+      <w:r>
+        <w:rPr>
+          <w:rFonts w:ascii="Consolas" w:hAnsi="Consolas"/>
+        </w:rPr>
+        <w:t>" :</w:t>
+      </w:r>
+      <w:proofErr w:type="gramEnd"/>
+      <w:r>
+        <w:rPr>
+          <w:rFonts w:ascii="Consolas" w:hAnsi="Consolas"/>
+        </w:rPr>
+        <w:t xml:space="preserve"> 1499,</w:t>
+      </w:r>
+    </w:p>
+    <w:p>
+      <w:pPr>
+        <w:rPr>
+          <w:rFonts w:ascii="Consolas" w:hAnsi="Consolas"/>
+        </w:rPr>
+      </w:pPr>
+      <w:r>
+        <w:rPr>
+          <w:rFonts w:ascii="Consolas" w:hAnsi="Consolas"/>
+        </w:rPr>
+        <w:t xml:space="preserve">            "</w:t>
+      </w:r>
+      <w:proofErr w:type="spellStart"/>
+      <w:r>
+        <w:rPr>
+          <w:rFonts w:ascii="Consolas" w:hAnsi="Consolas"/>
+        </w:rPr>
+        <w:t>line_price</w:t>
+      </w:r>
+      <w:proofErr w:type="spellEnd"/>
+      <w:proofErr w:type="gramStart"/>
+      <w:r>
+        <w:rPr>
+          <w:rFonts w:ascii="Consolas" w:hAnsi="Consolas"/>
+        </w:rPr>
+        <w:t>" :</w:t>
+      </w:r>
+      <w:proofErr w:type="gramEnd"/>
+      <w:r>
+        <w:rPr>
+          <w:rFonts w:ascii="Consolas" w:hAnsi="Consolas"/>
+        </w:rPr>
+        <w:t xml:space="preserve"> 2998</w:t>
       </w:r>
     </w:p>
     <w:p>
@@ -1061,7 +1908,29 @@
         <w:rPr>
           <w:rFonts w:ascii="Consolas" w:hAnsi="Consolas"/>
         </w:rPr>
-        <w:t xml:space="preserve">    "total_order_value" : 2998</w:t>
+        <w:t xml:space="preserve">    "</w:t>
+      </w:r>
+      <w:proofErr w:type="spellStart"/>
+      <w:r>
+        <w:rPr>
+          <w:rFonts w:ascii="Consolas" w:hAnsi="Consolas"/>
+        </w:rPr>
+        <w:t>total_order_value</w:t>
+      </w:r>
+      <w:proofErr w:type="spellEnd"/>
+      <w:proofErr w:type="gramStart"/>
+      <w:r>
+        <w:rPr>
+          <w:rFonts w:ascii="Consolas" w:hAnsi="Consolas"/>
+        </w:rPr>
+        <w:t>" :</w:t>
+      </w:r>
+      <w:proofErr w:type="gramEnd"/>
+      <w:r>
+        <w:rPr>
+          <w:rFonts w:ascii="Consolas" w:hAnsi="Consolas"/>
+        </w:rPr>
+        <w:t xml:space="preserve"> 2998</w:t>
       </w:r>
     </w:p>
     <w:p>
@@ -1121,46 +1990,132 @@
         <w:rPr>
           <w:rFonts w:ascii="Consolas" w:hAnsi="Consolas"/>
         </w:rPr>
-        <w:t xml:space="preserve">    "_id" : ObjectId("587fe0a48796e9e5814d7914"),</w:t>
-      </w:r>
-    </w:p>
-    <w:p>
-      <w:pPr>
-        <w:rPr>
-          <w:rFonts w:ascii="Consolas" w:hAnsi="Consolas"/>
-        </w:rPr>
-      </w:pPr>
-      <w:r>
-        <w:rPr>
-          <w:rFonts w:ascii="Consolas" w:hAnsi="Consolas"/>
-        </w:rPr>
-        <w:t xml:space="preserve">    "barcode" : "8717418468446",</w:t>
-      </w:r>
-    </w:p>
-    <w:p>
-      <w:pPr>
-        <w:rPr>
-          <w:rFonts w:ascii="Consolas" w:hAnsi="Consolas"/>
-        </w:rPr>
-      </w:pPr>
-      <w:r>
-        <w:rPr>
-          <w:rFonts w:ascii="Consolas" w:hAnsi="Consolas"/>
-        </w:rPr>
-        <w:t xml:space="preserve">    "quantity_available" : 12,</w:t>
-      </w:r>
-    </w:p>
-    <w:p>
-      <w:pPr>
-        <w:rPr>
-          <w:rFonts w:ascii="Consolas" w:hAnsi="Consolas"/>
-        </w:rPr>
-      </w:pPr>
-      <w:r>
-        <w:rPr>
-          <w:rFonts w:ascii="Consolas" w:hAnsi="Consolas"/>
-        </w:rPr>
-        <w:t xml:space="preserve">    "in_basket" : [ </w:t>
+        <w:t xml:space="preserve">    "_id</w:t>
+      </w:r>
+      <w:proofErr w:type="gramStart"/>
+      <w:r>
+        <w:rPr>
+          <w:rFonts w:ascii="Consolas" w:hAnsi="Consolas"/>
+        </w:rPr>
+        <w:t>" :</w:t>
+      </w:r>
+      <w:proofErr w:type="gramEnd"/>
+      <w:r>
+        <w:rPr>
+          <w:rFonts w:ascii="Consolas" w:hAnsi="Consolas"/>
+        </w:rPr>
+        <w:t xml:space="preserve"> </w:t>
+      </w:r>
+      <w:proofErr w:type="spellStart"/>
+      <w:r>
+        <w:rPr>
+          <w:rFonts w:ascii="Consolas" w:hAnsi="Consolas"/>
+        </w:rPr>
+        <w:t>ObjectId</w:t>
+      </w:r>
+      <w:proofErr w:type="spellEnd"/>
+      <w:r>
+        <w:rPr>
+          <w:rFonts w:ascii="Consolas" w:hAnsi="Consolas"/>
+        </w:rPr>
+        <w:t>("587fe0a48796e9e5814d7914"),</w:t>
+      </w:r>
+    </w:p>
+    <w:p>
+      <w:pPr>
+        <w:rPr>
+          <w:rFonts w:ascii="Consolas" w:hAnsi="Consolas"/>
+        </w:rPr>
+      </w:pPr>
+      <w:r>
+        <w:rPr>
+          <w:rFonts w:ascii="Consolas" w:hAnsi="Consolas"/>
+        </w:rPr>
+        <w:t xml:space="preserve">    "barcode</w:t>
+      </w:r>
+      <w:proofErr w:type="gramStart"/>
+      <w:r>
+        <w:rPr>
+          <w:rFonts w:ascii="Consolas" w:hAnsi="Consolas"/>
+        </w:rPr>
+        <w:t>" :</w:t>
+      </w:r>
+      <w:proofErr w:type="gramEnd"/>
+      <w:r>
+        <w:rPr>
+          <w:rFonts w:ascii="Consolas" w:hAnsi="Consolas"/>
+        </w:rPr>
+        <w:t xml:space="preserve"> "8717418468446",</w:t>
+      </w:r>
+    </w:p>
+    <w:p>
+      <w:pPr>
+        <w:rPr>
+          <w:rFonts w:ascii="Consolas" w:hAnsi="Consolas"/>
+        </w:rPr>
+      </w:pPr>
+      <w:r>
+        <w:rPr>
+          <w:rFonts w:ascii="Consolas" w:hAnsi="Consolas"/>
+        </w:rPr>
+        <w:t xml:space="preserve">    "</w:t>
+      </w:r>
+      <w:proofErr w:type="spellStart"/>
+      <w:r>
+        <w:rPr>
+          <w:rFonts w:ascii="Consolas" w:hAnsi="Consolas"/>
+        </w:rPr>
+        <w:t>quantity_available</w:t>
+      </w:r>
+      <w:proofErr w:type="spellEnd"/>
+      <w:proofErr w:type="gramStart"/>
+      <w:r>
+        <w:rPr>
+          <w:rFonts w:ascii="Consolas" w:hAnsi="Consolas"/>
+        </w:rPr>
+        <w:t>" :</w:t>
+      </w:r>
+      <w:proofErr w:type="gramEnd"/>
+      <w:r>
+        <w:rPr>
+          <w:rFonts w:ascii="Consolas" w:hAnsi="Consolas"/>
+        </w:rPr>
+        <w:t xml:space="preserve"> 12,</w:t>
+      </w:r>
+    </w:p>
+    <w:p>
+      <w:pPr>
+        <w:rPr>
+          <w:rFonts w:ascii="Consolas" w:hAnsi="Consolas"/>
+        </w:rPr>
+      </w:pPr>
+      <w:r>
+        <w:rPr>
+          <w:rFonts w:ascii="Consolas" w:hAnsi="Consolas"/>
+        </w:rPr>
+        <w:t xml:space="preserve">    "</w:t>
+      </w:r>
+      <w:proofErr w:type="spellStart"/>
+      <w:r>
+        <w:rPr>
+          <w:rFonts w:ascii="Consolas" w:hAnsi="Consolas"/>
+        </w:rPr>
+        <w:t>in_basket</w:t>
+      </w:r>
+      <w:proofErr w:type="spellEnd"/>
+      <w:proofErr w:type="gramStart"/>
+      <w:r>
+        <w:rPr>
+          <w:rFonts w:ascii="Consolas" w:hAnsi="Consolas"/>
+        </w:rPr>
+        <w:t>" :</w:t>
+      </w:r>
+      <w:proofErr w:type="gramEnd"/>
+      <w:r>
+        <w:rPr>
+          <w:rFonts w:ascii="Consolas" w:hAnsi="Consolas"/>
+        </w:rPr>
+        <w:t xml:space="preserve"> [ </w:t>
       </w:r>
     </w:p>
     <w:p>
@@ -1186,33 +2141,111 @@
         <w:rPr>
           <w:rFonts w:ascii="Consolas" w:hAnsi="Consolas"/>
         </w:rPr>
-        <w:t xml:space="preserve">            "quantity" : 1,</w:t>
-      </w:r>
-    </w:p>
-    <w:p>
-      <w:pPr>
-        <w:rPr>
-          <w:rFonts w:ascii="Consolas" w:hAnsi="Consolas"/>
-        </w:rPr>
-      </w:pPr>
-      <w:r>
-        <w:rPr>
-          <w:rFonts w:ascii="Consolas" w:hAnsi="Consolas"/>
-        </w:rPr>
-        <w:t xml:space="preserve">            "basket_id" : ObjectId("587ffcf28796e9e5814d7dde"),</w:t>
-      </w:r>
-    </w:p>
-    <w:p>
-      <w:pPr>
-        <w:rPr>
-          <w:rFonts w:ascii="Consolas" w:hAnsi="Consolas"/>
-        </w:rPr>
-      </w:pPr>
-      <w:r>
-        <w:rPr>
-          <w:rFonts w:ascii="Consolas" w:hAnsi="Consolas"/>
-        </w:rPr>
-        <w:t xml:space="preserve">            "timestamp" : ISODate("2017-01-18T23:34:12.000Z")</w:t>
+        <w:t xml:space="preserve">            "quantity</w:t>
+      </w:r>
+      <w:proofErr w:type="gramStart"/>
+      <w:r>
+        <w:rPr>
+          <w:rFonts w:ascii="Consolas" w:hAnsi="Consolas"/>
+        </w:rPr>
+        <w:t>" :</w:t>
+      </w:r>
+      <w:proofErr w:type="gramEnd"/>
+      <w:r>
+        <w:rPr>
+          <w:rFonts w:ascii="Consolas" w:hAnsi="Consolas"/>
+        </w:rPr>
+        <w:t xml:space="preserve"> 1,</w:t>
+      </w:r>
+    </w:p>
+    <w:p>
+      <w:pPr>
+        <w:rPr>
+          <w:rFonts w:ascii="Consolas" w:hAnsi="Consolas"/>
+        </w:rPr>
+      </w:pPr>
+      <w:r>
+        <w:rPr>
+          <w:rFonts w:ascii="Consolas" w:hAnsi="Consolas"/>
+        </w:rPr>
+        <w:t xml:space="preserve">            "</w:t>
+      </w:r>
+      <w:proofErr w:type="spellStart"/>
+      <w:r>
+        <w:rPr>
+          <w:rFonts w:ascii="Consolas" w:hAnsi="Consolas"/>
+        </w:rPr>
+        <w:t>basket_id</w:t>
+      </w:r>
+      <w:proofErr w:type="spellEnd"/>
+      <w:proofErr w:type="gramStart"/>
+      <w:r>
+        <w:rPr>
+          <w:rFonts w:ascii="Consolas" w:hAnsi="Consolas"/>
+        </w:rPr>
+        <w:t>" :</w:t>
+      </w:r>
+      <w:proofErr w:type="gramEnd"/>
+      <w:r>
+        <w:rPr>
+          <w:rFonts w:ascii="Consolas" w:hAnsi="Consolas"/>
+        </w:rPr>
+        <w:t xml:space="preserve"> </w:t>
+      </w:r>
+      <w:proofErr w:type="spellStart"/>
+      <w:r>
+        <w:rPr>
+          <w:rFonts w:ascii="Consolas" w:hAnsi="Consolas"/>
+        </w:rPr>
+        <w:t>ObjectId</w:t>
+      </w:r>
+      <w:proofErr w:type="spellEnd"/>
+      <w:r>
+        <w:rPr>
+          <w:rFonts w:ascii="Consolas" w:hAnsi="Consolas"/>
+        </w:rPr>
+        <w:t>("587ffcf28796e9e5814d7dde"),</w:t>
+      </w:r>
+    </w:p>
+    <w:p>
+      <w:pPr>
+        <w:rPr>
+          <w:rFonts w:ascii="Consolas" w:hAnsi="Consolas"/>
+        </w:rPr>
+      </w:pPr>
+      <w:r>
+        <w:rPr>
+          <w:rFonts w:ascii="Consolas" w:hAnsi="Consolas"/>
+        </w:rPr>
+        <w:t xml:space="preserve">            "timestamp</w:t>
+      </w:r>
+      <w:proofErr w:type="gramStart"/>
+      <w:r>
+        <w:rPr>
+          <w:rFonts w:ascii="Consolas" w:hAnsi="Consolas"/>
+        </w:rPr>
+        <w:t>" :</w:t>
+      </w:r>
+      <w:proofErr w:type="gramEnd"/>
+      <w:r>
+        <w:rPr>
+          <w:rFonts w:ascii="Consolas" w:hAnsi="Consolas"/>
+        </w:rPr>
+        <w:t xml:space="preserve"> </w:t>
+      </w:r>
+      <w:proofErr w:type="spellStart"/>
+      <w:r>
+        <w:rPr>
+          <w:rFonts w:ascii="Consolas" w:hAnsi="Consolas"/>
+        </w:rPr>
+        <w:t>ISODate</w:t>
+      </w:r>
+      <w:proofErr w:type="spellEnd"/>
+      <w:r>
+        <w:rPr>
+          <w:rFonts w:ascii="Consolas" w:hAnsi="Consolas"/>
+        </w:rPr>
+        <w:t>("2017-01-18T23:34:12.000Z")</w:t>
       </w:r>
     </w:p>
     <w:p>
@@ -1251,111 +2284,199 @@
         <w:rPr>
           <w:rFonts w:ascii="Consolas" w:hAnsi="Consolas"/>
         </w:rPr>
-        <w:t xml:space="preserve">    "artwork" : "http://media.store.hmv.com/app_/responsive/HMVStore/media/product/73042/01-73042.jpg?w=950",</w:t>
-      </w:r>
-    </w:p>
-    <w:p>
-      <w:pPr>
-        <w:rPr>
-          <w:rFonts w:ascii="Consolas" w:hAnsi="Consolas"/>
-        </w:rPr>
-      </w:pPr>
-      <w:r>
-        <w:rPr>
-          <w:rFonts w:ascii="Consolas" w:hAnsi="Consolas"/>
-        </w:rPr>
-        <w:t xml:space="preserve">    "price" : 1499,</w:t>
-      </w:r>
-    </w:p>
-    <w:p>
-      <w:pPr>
-        <w:rPr>
-          <w:rFonts w:ascii="Consolas" w:hAnsi="Consolas"/>
-        </w:rPr>
-      </w:pPr>
-      <w:r>
-        <w:rPr>
-          <w:rFonts w:ascii="Consolas" w:hAnsi="Consolas"/>
-        </w:rPr>
-        <w:t xml:space="preserve">    "details" : {</w:t>
-      </w:r>
-    </w:p>
-    <w:p>
-      <w:pPr>
-        <w:rPr>
-          <w:rFonts w:ascii="Consolas" w:hAnsi="Consolas"/>
-        </w:rPr>
-      </w:pPr>
-      <w:r>
-        <w:rPr>
-          <w:rFonts w:ascii="Consolas" w:hAnsi="Consolas"/>
-        </w:rPr>
-        <w:t xml:space="preserve">        "title" : "Inside Out",</w:t>
-      </w:r>
-    </w:p>
-    <w:p>
-      <w:pPr>
-        <w:rPr>
-          <w:rFonts w:ascii="Consolas" w:hAnsi="Consolas"/>
-        </w:rPr>
-      </w:pPr>
-      <w:r>
-        <w:rPr>
-          <w:rFonts w:ascii="Consolas" w:hAnsi="Consolas"/>
-        </w:rPr>
-        <w:t xml:space="preserve">        "description" : "Award-winning animated comedy drama from Disney/Pixar featuring the voice talents of Amy Poehler, Phyllis Smith, Bill Hader, Lewis Black and Mindy Kaling. When eleven-year-old Riley (Kaitlyn Dias) is forced to relocate to San Francisco after her dad gets a new job she has trouble adjusting to her new surroundings. Her emotions - Joy (Poehler), Sadness (Smith), Fear (Hader), Anger (Black) and Disgust (Kaling) - that reside in Headquarters, the control centre of her mind, try to help her navigate her way through the big change. However, after a slight mishap at Headquarters the situation gets out of hand, causing Riley's emotional state to worsen. Will the five emotions be able to restore order and make Riley feel better about her new life? The voice cast also includes Richard Kind, Diane Lane, Kyle MacLachlan and Frank Oz. The film won the Golden Globe Award for Best Animated Feature Film and the BAFTA and Academy Award for Best Animated Film.",</w:t>
-      </w:r>
-    </w:p>
-    <w:p>
-      <w:pPr>
-        <w:rPr>
-          <w:rFonts w:ascii="Consolas" w:hAnsi="Consolas"/>
-        </w:rPr>
-      </w:pPr>
-      <w:r>
-        <w:rPr>
-          <w:rFonts w:ascii="Consolas" w:hAnsi="Consolas"/>
-        </w:rPr>
-        <w:t xml:space="preserve">        "release_date" : ISODate("2015-11-23T00:00:00.000Z"),</w:t>
-      </w:r>
-    </w:p>
-    <w:p>
-      <w:pPr>
-        <w:rPr>
-          <w:rFonts w:ascii="Consolas" w:hAnsi="Consolas"/>
-        </w:rPr>
-      </w:pPr>
-      <w:r>
-        <w:rPr>
-          <w:rFonts w:ascii="Consolas" w:hAnsi="Consolas"/>
-        </w:rPr>
-        <w:t xml:space="preserve">        "format" : "DVD",</w:t>
-      </w:r>
-    </w:p>
-    <w:p>
-      <w:pPr>
-        <w:rPr>
-          <w:rFonts w:ascii="Consolas" w:hAnsi="Consolas"/>
-        </w:rPr>
-      </w:pPr>
-      <w:r>
-        <w:rPr>
-          <w:rFonts w:ascii="Consolas" w:hAnsi="Consolas"/>
-        </w:rPr>
-        <w:t xml:space="preserve">        "certificate" : "U",</w:t>
-      </w:r>
-    </w:p>
-    <w:p>
-      <w:pPr>
-        <w:rPr>
-          <w:rFonts w:ascii="Consolas" w:hAnsi="Consolas"/>
-        </w:rPr>
-      </w:pPr>
-      <w:r>
-        <w:rPr>
-          <w:rFonts w:ascii="Consolas" w:hAnsi="Consolas"/>
-        </w:rPr>
-        <w:t xml:space="preserve">        "duration" : 91,</w:t>
+        <w:t xml:space="preserve">    "artwork</w:t>
+      </w:r>
+      <w:proofErr w:type="gramStart"/>
+      <w:r>
+        <w:rPr>
+          <w:rFonts w:ascii="Consolas" w:hAnsi="Consolas"/>
+        </w:rPr>
+        <w:t>" :</w:t>
+      </w:r>
+      <w:proofErr w:type="gramEnd"/>
+      <w:r>
+        <w:rPr>
+          <w:rFonts w:ascii="Consolas" w:hAnsi="Consolas"/>
+        </w:rPr>
+        <w:t xml:space="preserve"> "http://media.store.hmv.com/app_/responsive/HMVStore/media/product/73042/01-73042.jpg?w=950",</w:t>
+      </w:r>
+    </w:p>
+    <w:p>
+      <w:pPr>
+        <w:rPr>
+          <w:rFonts w:ascii="Consolas" w:hAnsi="Consolas"/>
+        </w:rPr>
+      </w:pPr>
+      <w:r>
+        <w:rPr>
+          <w:rFonts w:ascii="Consolas" w:hAnsi="Consolas"/>
+        </w:rPr>
+        <w:t xml:space="preserve">    "price</w:t>
+      </w:r>
+      <w:proofErr w:type="gramStart"/>
+      <w:r>
+        <w:rPr>
+          <w:rFonts w:ascii="Consolas" w:hAnsi="Consolas"/>
+        </w:rPr>
+        <w:t>" :</w:t>
+      </w:r>
+      <w:proofErr w:type="gramEnd"/>
+      <w:r>
+        <w:rPr>
+          <w:rFonts w:ascii="Consolas" w:hAnsi="Consolas"/>
+        </w:rPr>
+        <w:t xml:space="preserve"> 1499,</w:t>
+      </w:r>
+    </w:p>
+    <w:p>
+      <w:pPr>
+        <w:rPr>
+          <w:rFonts w:ascii="Consolas" w:hAnsi="Consolas"/>
+        </w:rPr>
+      </w:pPr>
+      <w:r>
+        <w:rPr>
+          <w:rFonts w:ascii="Consolas" w:hAnsi="Consolas"/>
+        </w:rPr>
+        <w:t xml:space="preserve">    "details</w:t>
+      </w:r>
+      <w:proofErr w:type="gramStart"/>
+      <w:r>
+        <w:rPr>
+          <w:rFonts w:ascii="Consolas" w:hAnsi="Consolas"/>
+        </w:rPr>
+        <w:t>" :</w:t>
+      </w:r>
+      <w:proofErr w:type="gramEnd"/>
+      <w:r>
+        <w:rPr>
+          <w:rFonts w:ascii="Consolas" w:hAnsi="Consolas"/>
+        </w:rPr>
+        <w:t xml:space="preserve"> {</w:t>
+      </w:r>
+    </w:p>
+    <w:p>
+      <w:pPr>
+        <w:rPr>
+          <w:rFonts w:ascii="Consolas" w:hAnsi="Consolas"/>
+        </w:rPr>
+      </w:pPr>
+      <w:r>
+        <w:rPr>
+          <w:rFonts w:ascii="Consolas" w:hAnsi="Consolas"/>
+        </w:rPr>
+        <w:t xml:space="preserve">        "title</w:t>
+      </w:r>
+      <w:proofErr w:type="gramStart"/>
+      <w:r>
+        <w:rPr>
+          <w:rFonts w:ascii="Consolas" w:hAnsi="Consolas"/>
+        </w:rPr>
+        <w:t>" :</w:t>
+      </w:r>
+      <w:proofErr w:type="gramEnd"/>
+      <w:r>
+        <w:rPr>
+          <w:rFonts w:ascii="Consolas" w:hAnsi="Consolas"/>
+        </w:rPr>
+        <w:t xml:space="preserve"> "Inside Out",</w:t>
+      </w:r>
+    </w:p>
+    <w:p>
+      <w:pPr>
+        <w:rPr>
+          <w:rFonts w:ascii="Consolas" w:hAnsi="Consolas"/>
+        </w:rPr>
+      </w:pPr>
+      <w:r>
+        <w:rPr>
+          <w:rFonts w:ascii="Consolas" w:hAnsi="Consolas"/>
+        </w:rPr>
+        <w:t xml:space="preserve">        "description</w:t>
+      </w:r>
+      <w:proofErr w:type="gramStart"/>
+      <w:r>
+        <w:rPr>
+          <w:rFonts w:ascii="Consolas" w:hAnsi="Consolas"/>
+        </w:rPr>
+        <w:t>" :</w:t>
+      </w:r>
+      <w:proofErr w:type="gramEnd"/>
+      <w:r>
+        <w:rPr>
+          <w:rFonts w:ascii="Consolas" w:hAnsi="Consolas"/>
+        </w:rPr>
+        <w:t xml:space="preserve"> "Award-winning animated comedy drama from Disney/Pixar featuring the voice talents of Amy </w:t>
+      </w:r>
+      <w:proofErr w:type="spellStart"/>
+      <w:r>
+        <w:rPr>
+          <w:rFonts w:ascii="Consolas" w:hAnsi="Consolas"/>
+        </w:rPr>
+        <w:t>Poehler</w:t>
+      </w:r>
+      <w:proofErr w:type="spellEnd"/>
+      <w:r>
+        <w:rPr>
+          <w:rFonts w:ascii="Consolas" w:hAnsi="Consolas"/>
+        </w:rPr>
+        <w:t xml:space="preserve">, Phyllis Smith, Bill Hader, Lewis Black and Mindy </w:t>
+      </w:r>
+      <w:proofErr w:type="spellStart"/>
+      <w:r>
+        <w:rPr>
+          <w:rFonts w:ascii="Consolas" w:hAnsi="Consolas"/>
+        </w:rPr>
+        <w:t>Kaling</w:t>
+      </w:r>
+      <w:proofErr w:type="spellEnd"/>
+      <w:r>
+        <w:rPr>
+          <w:rFonts w:ascii="Consolas" w:hAnsi="Consolas"/>
+        </w:rPr>
+        <w:t>. When eleven-year-old Riley (Kaitlyn Dias) is forced to relocate to San Francisco after her dad gets a new job she has trouble adjusting to her new surroundings. Her emotions - Joy (</w:t>
+      </w:r>
+      <w:proofErr w:type="spellStart"/>
+      <w:r>
+        <w:rPr>
+          <w:rFonts w:ascii="Consolas" w:hAnsi="Consolas"/>
+        </w:rPr>
+        <w:t>Poehler</w:t>
+      </w:r>
+      <w:proofErr w:type="spellEnd"/>
+      <w:r>
+        <w:rPr>
+          <w:rFonts w:ascii="Consolas" w:hAnsi="Consolas"/>
+        </w:rPr>
+        <w:t>), Sadness (Smith), Fear (Hader), Anger (Black) and Disgust (</w:t>
+      </w:r>
+      <w:proofErr w:type="spellStart"/>
+      <w:r>
+        <w:rPr>
+          <w:rFonts w:ascii="Consolas" w:hAnsi="Consolas"/>
+        </w:rPr>
+        <w:t>Kaling</w:t>
+      </w:r>
+      <w:proofErr w:type="spellEnd"/>
+      <w:r>
+        <w:rPr>
+          <w:rFonts w:ascii="Consolas" w:hAnsi="Consolas"/>
+        </w:rPr>
+        <w:t xml:space="preserve">) - that reside in Headquarters, the control centre of her mind, try to help her navigate her way through the big change. However, after a slight mishap at Headquarters the situation gets out of hand, causing Riley's emotional state to worsen. Will the five emotions be able to restore order and make Riley feel better about her new life? The voice cast also includes Richard Kind, Diane Lane, Kyle </w:t>
+      </w:r>
+      <w:proofErr w:type="spellStart"/>
+      <w:r>
+        <w:rPr>
+          <w:rFonts w:ascii="Consolas" w:hAnsi="Consolas"/>
+        </w:rPr>
+        <w:t>MacLachlan</w:t>
+      </w:r>
+      <w:proofErr w:type="spellEnd"/>
+      <w:r>
+        <w:rPr>
+          <w:rFonts w:ascii="Consolas" w:hAnsi="Consolas"/>
+        </w:rPr>
+        <w:t xml:space="preserve"> and Frank Oz. The film won the Golden Globe Award for Best Animated Feature Film and the BAFTA and Academy Award for Best Animated Film.",</w:t>
       </w:r>
     </w:p>
     <w:p>
@@ -1370,6 +2491,137 @@
         </w:rPr>
         <w:t xml:space="preserve">        "</w:t>
       </w:r>
+      <w:proofErr w:type="spellStart"/>
+      <w:r>
+        <w:rPr>
+          <w:rFonts w:ascii="Consolas" w:hAnsi="Consolas"/>
+        </w:rPr>
+        <w:t>release_date</w:t>
+      </w:r>
+      <w:proofErr w:type="spellEnd"/>
+      <w:proofErr w:type="gramStart"/>
+      <w:r>
+        <w:rPr>
+          <w:rFonts w:ascii="Consolas" w:hAnsi="Consolas"/>
+        </w:rPr>
+        <w:t>" :</w:t>
+      </w:r>
+      <w:proofErr w:type="gramEnd"/>
+      <w:r>
+        <w:rPr>
+          <w:rFonts w:ascii="Consolas" w:hAnsi="Consolas"/>
+        </w:rPr>
+        <w:t xml:space="preserve"> </w:t>
+      </w:r>
+      <w:proofErr w:type="spellStart"/>
+      <w:r>
+        <w:rPr>
+          <w:rFonts w:ascii="Consolas" w:hAnsi="Consolas"/>
+        </w:rPr>
+        <w:t>ISODate</w:t>
+      </w:r>
+      <w:proofErr w:type="spellEnd"/>
+      <w:r>
+        <w:rPr>
+          <w:rFonts w:ascii="Consolas" w:hAnsi="Consolas"/>
+        </w:rPr>
+        <w:t>("2015-11-23T00:00:00.000Z"),</w:t>
+      </w:r>
+    </w:p>
+    <w:p>
+      <w:pPr>
+        <w:rPr>
+          <w:rFonts w:ascii="Consolas" w:hAnsi="Consolas"/>
+        </w:rPr>
+      </w:pPr>
+      <w:r>
+        <w:rPr>
+          <w:rFonts w:ascii="Consolas" w:hAnsi="Consolas"/>
+        </w:rPr>
+        <w:t xml:space="preserve">        "format</w:t>
+      </w:r>
+      <w:proofErr w:type="gramStart"/>
+      <w:r>
+        <w:rPr>
+          <w:rFonts w:ascii="Consolas" w:hAnsi="Consolas"/>
+        </w:rPr>
+        <w:t>" :</w:t>
+      </w:r>
+      <w:proofErr w:type="gramEnd"/>
+      <w:r>
+        <w:rPr>
+          <w:rFonts w:ascii="Consolas" w:hAnsi="Consolas"/>
+        </w:rPr>
+        <w:t xml:space="preserve"> "DVD",</w:t>
+      </w:r>
+    </w:p>
+    <w:p>
+      <w:pPr>
+        <w:rPr>
+          <w:rFonts w:ascii="Consolas" w:hAnsi="Consolas"/>
+        </w:rPr>
+      </w:pPr>
+      <w:r>
+        <w:rPr>
+          <w:rFonts w:ascii="Consolas" w:hAnsi="Consolas"/>
+        </w:rPr>
+        <w:t xml:space="preserve">        "certificate</w:t>
+      </w:r>
+      <w:proofErr w:type="gramStart"/>
+      <w:r>
+        <w:rPr>
+          <w:rFonts w:ascii="Consolas" w:hAnsi="Consolas"/>
+        </w:rPr>
+        <w:t>" :</w:t>
+      </w:r>
+      <w:proofErr w:type="gramEnd"/>
+      <w:r>
+        <w:rPr>
+          <w:rFonts w:ascii="Consolas" w:hAnsi="Consolas"/>
+        </w:rPr>
+        <w:t xml:space="preserve"> "U",</w:t>
+      </w:r>
+    </w:p>
+    <w:p>
+      <w:pPr>
+        <w:rPr>
+          <w:rFonts w:ascii="Consolas" w:hAnsi="Consolas"/>
+        </w:rPr>
+      </w:pPr>
+      <w:r>
+        <w:rPr>
+          <w:rFonts w:ascii="Consolas" w:hAnsi="Consolas"/>
+        </w:rPr>
+        <w:t xml:space="preserve">        "duration</w:t>
+      </w:r>
+      <w:proofErr w:type="gramStart"/>
+      <w:r>
+        <w:rPr>
+          <w:rFonts w:ascii="Consolas" w:hAnsi="Consolas"/>
+        </w:rPr>
+        <w:t>" :</w:t>
+      </w:r>
+      <w:proofErr w:type="gramEnd"/>
+      <w:r>
+        <w:rPr>
+          <w:rFonts w:ascii="Consolas" w:hAnsi="Consolas"/>
+        </w:rPr>
+        <w:t xml:space="preserve"> 91,</w:t>
+      </w:r>
+    </w:p>
+    <w:p>
+      <w:pPr>
+        <w:rPr>
+          <w:rFonts w:ascii="Consolas" w:hAnsi="Consolas"/>
+        </w:rPr>
+      </w:pPr>
+      <w:r>
+        <w:rPr>
+          <w:rFonts w:ascii="Consolas" w:hAnsi="Consolas"/>
+        </w:rPr>
+        <w:t xml:space="preserve">        "</w:t>
+      </w:r>
+      <w:proofErr w:type="spellStart"/>
       <w:r>
         <w:rPr>
           <w:rFonts w:ascii="Consolas" w:hAnsi="Consolas"/>
@@ -1380,7 +2632,22 @@
         <w:rPr>
           <w:rFonts w:ascii="Consolas" w:hAnsi="Consolas"/>
         </w:rPr>
-        <w:t xml:space="preserve">language" : [ </w:t>
+        <w:t>language</w:t>
+      </w:r>
+      <w:proofErr w:type="spellEnd"/>
+      <w:proofErr w:type="gramStart"/>
+      <w:r>
+        <w:rPr>
+          <w:rFonts w:ascii="Consolas" w:hAnsi="Consolas"/>
+        </w:rPr>
+        <w:t>" :</w:t>
+      </w:r>
+      <w:proofErr w:type="gramEnd"/>
+      <w:r>
+        <w:rPr>
+          <w:rFonts w:ascii="Consolas" w:hAnsi="Consolas"/>
+        </w:rPr>
+        <w:t xml:space="preserve"> [ </w:t>
       </w:r>
     </w:p>
     <w:p>
@@ -1432,7 +2699,21 @@
         <w:rPr>
           <w:rFonts w:ascii="Consolas" w:hAnsi="Consolas"/>
         </w:rPr>
-        <w:t xml:space="preserve">        "studio" : [ </w:t>
+        <w:t xml:space="preserve">        "studio</w:t>
+      </w:r>
+      <w:proofErr w:type="gramStart"/>
+      <w:r>
+        <w:rPr>
+          <w:rFonts w:ascii="Consolas" w:hAnsi="Consolas"/>
+        </w:rPr>
+        <w:t>" :</w:t>
+      </w:r>
+      <w:proofErr w:type="gramEnd"/>
+      <w:r>
+        <w:rPr>
+          <w:rFonts w:ascii="Consolas" w:hAnsi="Consolas"/>
+        </w:rPr>
+        <w:t xml:space="preserve"> [ </w:t>
       </w:r>
     </w:p>
     <w:p>
@@ -1472,7 +2753,21 @@
         <w:rPr>
           <w:rFonts w:ascii="Consolas" w:hAnsi="Consolas"/>
         </w:rPr>
-        <w:t xml:space="preserve">        "director" : [ </w:t>
+        <w:t xml:space="preserve">        "director</w:t>
+      </w:r>
+      <w:proofErr w:type="gramStart"/>
+      <w:r>
+        <w:rPr>
+          <w:rFonts w:ascii="Consolas" w:hAnsi="Consolas"/>
+        </w:rPr>
+        <w:t>" :</w:t>
+      </w:r>
+      <w:proofErr w:type="gramEnd"/>
+      <w:r>
+        <w:rPr>
+          <w:rFonts w:ascii="Consolas" w:hAnsi="Consolas"/>
+        </w:rPr>
+        <w:t xml:space="preserve"> [ </w:t>
       </w:r>
     </w:p>
     <w:p>
@@ -1486,7 +2781,21 @@
         <w:rPr>
           <w:rFonts w:ascii="Consolas" w:hAnsi="Consolas"/>
         </w:rPr>
-        <w:t xml:space="preserve">            "Pete Docter"</w:t>
+        <w:t xml:space="preserve">            "Pete </w:t>
+      </w:r>
+      <w:proofErr w:type="spellStart"/>
+      <w:r>
+        <w:rPr>
+          <w:rFonts w:ascii="Consolas" w:hAnsi="Consolas"/>
+        </w:rPr>
+        <w:t>Docter</w:t>
+      </w:r>
+      <w:proofErr w:type="spellEnd"/>
+      <w:r>
+        <w:rPr>
+          <w:rFonts w:ascii="Consolas" w:hAnsi="Consolas"/>
+        </w:rPr>
+        <w:t>"</w:t>
       </w:r>
     </w:p>
     <w:p>
@@ -1512,20 +2821,48 @@
         <w:rPr>
           <w:rFonts w:ascii="Consolas" w:hAnsi="Consolas"/>
         </w:rPr>
-        <w:t xml:space="preserve">        "cast" : [ </w:t>
-      </w:r>
-    </w:p>
-    <w:p>
-      <w:pPr>
-        <w:rPr>
-          <w:rFonts w:ascii="Consolas" w:hAnsi="Consolas"/>
-        </w:rPr>
-      </w:pPr>
-      <w:r>
-        <w:rPr>
-          <w:rFonts w:ascii="Consolas" w:hAnsi="Consolas"/>
-        </w:rPr>
-        <w:t xml:space="preserve">            "Amy Poehler", </w:t>
+        <w:t xml:space="preserve">        "cast</w:t>
+      </w:r>
+      <w:proofErr w:type="gramStart"/>
+      <w:r>
+        <w:rPr>
+          <w:rFonts w:ascii="Consolas" w:hAnsi="Consolas"/>
+        </w:rPr>
+        <w:t>" :</w:t>
+      </w:r>
+      <w:proofErr w:type="gramEnd"/>
+      <w:r>
+        <w:rPr>
+          <w:rFonts w:ascii="Consolas" w:hAnsi="Consolas"/>
+        </w:rPr>
+        <w:t xml:space="preserve"> [ </w:t>
+      </w:r>
+    </w:p>
+    <w:p>
+      <w:pPr>
+        <w:rPr>
+          <w:rFonts w:ascii="Consolas" w:hAnsi="Consolas"/>
+        </w:rPr>
+      </w:pPr>
+      <w:r>
+        <w:rPr>
+          <w:rFonts w:ascii="Consolas" w:hAnsi="Consolas"/>
+        </w:rPr>
+        <w:t xml:space="preserve">            "Amy </w:t>
+      </w:r>
+      <w:proofErr w:type="spellStart"/>
+      <w:r>
+        <w:rPr>
+          <w:rFonts w:ascii="Consolas" w:hAnsi="Consolas"/>
+        </w:rPr>
+        <w:t>Poehler</w:t>
+      </w:r>
+      <w:proofErr w:type="spellEnd"/>
+      <w:r>
+        <w:rPr>
+          <w:rFonts w:ascii="Consolas" w:hAnsi="Consolas"/>
+        </w:rPr>
+        <w:t xml:space="preserve">", </w:t>
       </w:r>
     </w:p>
     <w:p>
@@ -1577,7 +2914,21 @@
         <w:rPr>
           <w:rFonts w:ascii="Consolas" w:hAnsi="Consolas"/>
         </w:rPr>
-        <w:t xml:space="preserve">        "category" : [ </w:t>
+        <w:t xml:space="preserve">        "category</w:t>
+      </w:r>
+      <w:proofErr w:type="gramStart"/>
+      <w:r>
+        <w:rPr>
+          <w:rFonts w:ascii="Consolas" w:hAnsi="Consolas"/>
+        </w:rPr>
+        <w:t>" :</w:t>
+      </w:r>
+      <w:proofErr w:type="gramEnd"/>
+      <w:r>
+        <w:rPr>
+          <w:rFonts w:ascii="Consolas" w:hAnsi="Consolas"/>
+        </w:rPr>
+        <w:t xml:space="preserve"> [ </w:t>
       </w:r>
     </w:p>
     <w:p>
@@ -1642,7 +2993,29 @@
         <w:rPr>
           <w:rFonts w:ascii="Consolas" w:hAnsi="Consolas"/>
         </w:rPr>
-        <w:t xml:space="preserve">        "trailer_url" : "https://www.youtube.com/watch?v=WIDYqBMFzfg"</w:t>
+        <w:t xml:space="preserve">        "</w:t>
+      </w:r>
+      <w:proofErr w:type="spellStart"/>
+      <w:r>
+        <w:rPr>
+          <w:rFonts w:ascii="Consolas" w:hAnsi="Consolas"/>
+        </w:rPr>
+        <w:t>trailer_url</w:t>
+      </w:r>
+      <w:proofErr w:type="spellEnd"/>
+      <w:proofErr w:type="gramStart"/>
+      <w:r>
+        <w:rPr>
+          <w:rFonts w:ascii="Consolas" w:hAnsi="Consolas"/>
+        </w:rPr>
+        <w:t>" :</w:t>
+      </w:r>
+      <w:proofErr w:type="gramEnd"/>
+      <w:r>
+        <w:rPr>
+          <w:rFonts w:ascii="Consolas" w:hAnsi="Consolas"/>
+        </w:rPr>
+        <w:t xml:space="preserve"> "https://www.youtube.com/watch?v=WIDYqBMFzfg"</w:t>
       </w:r>
     </w:p>
     <w:p>
@@ -1715,7 +3088,35 @@
         <w:rPr>
           <w:rFonts w:ascii="Consolas" w:hAnsi="Consolas"/>
         </w:rPr>
-        <w:t xml:space="preserve">    "_id" : ObjectId("5880000c8796e9e5814d7e8c"),</w:t>
+        <w:t xml:space="preserve">    "_id</w:t>
+      </w:r>
+      <w:proofErr w:type="gramStart"/>
+      <w:r>
+        <w:rPr>
+          <w:rFonts w:ascii="Consolas" w:hAnsi="Consolas"/>
+        </w:rPr>
+        <w:t>" :</w:t>
+      </w:r>
+      <w:proofErr w:type="gramEnd"/>
+      <w:r>
+        <w:rPr>
+          <w:rFonts w:ascii="Consolas" w:hAnsi="Consolas"/>
+        </w:rPr>
+        <w:t xml:space="preserve"> </w:t>
+      </w:r>
+      <w:proofErr w:type="spellStart"/>
+      <w:r>
+        <w:rPr>
+          <w:rFonts w:ascii="Consolas" w:hAnsi="Consolas"/>
+        </w:rPr>
+        <w:t>ObjectId</w:t>
+      </w:r>
+      <w:proofErr w:type="spellEnd"/>
+      <w:r>
+        <w:rPr>
+          <w:rFonts w:ascii="Consolas" w:hAnsi="Consolas"/>
+        </w:rPr>
+        <w:t>("5880000c8796e9e5814d7e8c"),</w:t>
       </w:r>
     </w:p>
     <w:p>
@@ -1729,33 +3130,91 @@
         <w:rPr>
           <w:rFonts w:ascii="Consolas" w:hAnsi="Consolas"/>
         </w:rPr>
-        <w:t xml:space="preserve">    "name" : {</w:t>
-      </w:r>
-    </w:p>
-    <w:p>
-      <w:pPr>
-        <w:rPr>
-          <w:rFonts w:ascii="Consolas" w:hAnsi="Consolas"/>
-        </w:rPr>
-      </w:pPr>
-      <w:r>
-        <w:rPr>
-          <w:rFonts w:ascii="Consolas" w:hAnsi="Consolas"/>
-        </w:rPr>
-        <w:t xml:space="preserve">        "first_name" : "Jane",</w:t>
-      </w:r>
-    </w:p>
-    <w:p>
-      <w:pPr>
-        <w:rPr>
-          <w:rFonts w:ascii="Consolas" w:hAnsi="Consolas"/>
-        </w:rPr>
-      </w:pPr>
-      <w:r>
-        <w:rPr>
-          <w:rFonts w:ascii="Consolas" w:hAnsi="Consolas"/>
-        </w:rPr>
-        <w:t xml:space="preserve">        "last_name" : "Doe"</w:t>
+        <w:t xml:space="preserve">    "name</w:t>
+      </w:r>
+      <w:proofErr w:type="gramStart"/>
+      <w:r>
+        <w:rPr>
+          <w:rFonts w:ascii="Consolas" w:hAnsi="Consolas"/>
+        </w:rPr>
+        <w:t>" :</w:t>
+      </w:r>
+      <w:proofErr w:type="gramEnd"/>
+      <w:r>
+        <w:rPr>
+          <w:rFonts w:ascii="Consolas" w:hAnsi="Consolas"/>
+        </w:rPr>
+        <w:t xml:space="preserve"> {</w:t>
+      </w:r>
+    </w:p>
+    <w:p>
+      <w:pPr>
+        <w:rPr>
+          <w:rFonts w:ascii="Consolas" w:hAnsi="Consolas"/>
+        </w:rPr>
+      </w:pPr>
+      <w:r>
+        <w:rPr>
+          <w:rFonts w:ascii="Consolas" w:hAnsi="Consolas"/>
+        </w:rPr>
+        <w:t xml:space="preserve">        "</w:t>
+      </w:r>
+      <w:proofErr w:type="spellStart"/>
+      <w:r>
+        <w:rPr>
+          <w:rFonts w:ascii="Consolas" w:hAnsi="Consolas"/>
+        </w:rPr>
+        <w:t>first_name</w:t>
+      </w:r>
+      <w:proofErr w:type="spellEnd"/>
+      <w:proofErr w:type="gramStart"/>
+      <w:r>
+        <w:rPr>
+          <w:rFonts w:ascii="Consolas" w:hAnsi="Consolas"/>
+        </w:rPr>
+        <w:t>" :</w:t>
+      </w:r>
+      <w:proofErr w:type="gramEnd"/>
+      <w:r>
+        <w:rPr>
+          <w:rFonts w:ascii="Consolas" w:hAnsi="Consolas"/>
+        </w:rPr>
+        <w:t xml:space="preserve"> "Jane",</w:t>
+      </w:r>
+    </w:p>
+    <w:p>
+      <w:pPr>
+        <w:rPr>
+          <w:rFonts w:ascii="Consolas" w:hAnsi="Consolas"/>
+        </w:rPr>
+      </w:pPr>
+      <w:r>
+        <w:rPr>
+          <w:rFonts w:ascii="Consolas" w:hAnsi="Consolas"/>
+        </w:rPr>
+        <w:t xml:space="preserve">        "</w:t>
+      </w:r>
+      <w:proofErr w:type="spellStart"/>
+      <w:r>
+        <w:rPr>
+          <w:rFonts w:ascii="Consolas" w:hAnsi="Consolas"/>
+        </w:rPr>
+        <w:t>last_name</w:t>
+      </w:r>
+      <w:proofErr w:type="spellEnd"/>
+      <w:proofErr w:type="gramStart"/>
+      <w:r>
+        <w:rPr>
+          <w:rFonts w:ascii="Consolas" w:hAnsi="Consolas"/>
+        </w:rPr>
+        <w:t>" :</w:t>
+      </w:r>
+      <w:proofErr w:type="gramEnd"/>
+      <w:r>
+        <w:rPr>
+          <w:rFonts w:ascii="Consolas" w:hAnsi="Consolas"/>
+        </w:rPr>
+        <w:t xml:space="preserve"> "Doe"</w:t>
       </w:r>
     </w:p>
     <w:p>
@@ -1781,20 +3240,64 @@
         <w:rPr>
           <w:rFonts w:ascii="Consolas" w:hAnsi="Consolas"/>
         </w:rPr>
-        <w:t xml:space="preserve">    "email_address" : "jane@janedoe.com",</w:t>
-      </w:r>
-    </w:p>
-    <w:p>
-      <w:pPr>
-        <w:rPr>
-          <w:rFonts w:ascii="Consolas" w:hAnsi="Consolas"/>
-        </w:rPr>
-      </w:pPr>
-      <w:r>
-        <w:rPr>
-          <w:rFonts w:ascii="Consolas" w:hAnsi="Consolas"/>
-        </w:rPr>
-        <w:t xml:space="preserve">    "password_hash" : "$2y$10$oFntKTr/n6LMrKHK8rZRAOQgLHvq3rYAu9GTXMgOsZrN91BFcxo2K"</w:t>
+        <w:t xml:space="preserve">    "</w:t>
+      </w:r>
+      <w:proofErr w:type="spellStart"/>
+      <w:r>
+        <w:rPr>
+          <w:rFonts w:ascii="Consolas" w:hAnsi="Consolas"/>
+        </w:rPr>
+        <w:t>email_address</w:t>
+      </w:r>
+      <w:proofErr w:type="spellEnd"/>
+      <w:proofErr w:type="gramStart"/>
+      <w:r>
+        <w:rPr>
+          <w:rFonts w:ascii="Consolas" w:hAnsi="Consolas"/>
+        </w:rPr>
+        <w:t>" :</w:t>
+      </w:r>
+      <w:proofErr w:type="gramEnd"/>
+      <w:r>
+        <w:rPr>
+          <w:rFonts w:ascii="Consolas" w:hAnsi="Consolas"/>
+        </w:rPr>
+        <w:t xml:space="preserve"> "jane@janedoe.com",</w:t>
+      </w:r>
+    </w:p>
+    <w:p>
+      <w:pPr>
+        <w:rPr>
+          <w:rFonts w:ascii="Consolas" w:hAnsi="Consolas"/>
+        </w:rPr>
+      </w:pPr>
+      <w:r>
+        <w:rPr>
+          <w:rFonts w:ascii="Consolas" w:hAnsi="Consolas"/>
+        </w:rPr>
+        <w:t xml:space="preserve">    "</w:t>
+      </w:r>
+      <w:proofErr w:type="spellStart"/>
+      <w:r>
+        <w:rPr>
+          <w:rFonts w:ascii="Consolas" w:hAnsi="Consolas"/>
+        </w:rPr>
+        <w:t>password_hash</w:t>
+      </w:r>
+      <w:proofErr w:type="spellEnd"/>
+      <w:proofErr w:type="gramStart"/>
+      <w:r>
+        <w:rPr>
+          <w:rFonts w:ascii="Consolas" w:hAnsi="Consolas"/>
+        </w:rPr>
+        <w:t>" :</w:t>
+      </w:r>
+      <w:proofErr w:type="gramEnd"/>
+      <w:r>
+        <w:rPr>
+          <w:rFonts w:ascii="Consolas" w:hAnsi="Consolas"/>
+        </w:rPr>
+        <w:t xml:space="preserve"> "$2y$10$oFntKTr/n6LMrKHK8rZRAOQgLHvq3rYAu9GTXMgOsZrN91BFcxo2K"</w:t>
       </w:r>
     </w:p>
     <w:p>

</xml_diff>